<commit_message>
Updated Documentacao Banco de Dados
</commit_message>
<xml_diff>
--- a/Banco_De_Dados/Documentacao_Banco_de_Dados_M2.docx
+++ b/Banco_De_Dados/Documentacao_Banco_de_Dados_M2.docx
@@ -6,33 +6,68 @@
       <w:pPr>
         <w:pStyle w:val="Ttulo"/>
         <w:spacing w:line="276" w:lineRule="auto"/>
-      </w:pPr>
-      <w:r>
+        <w:rPr>
+          <w:rFonts w:ascii="Times New Roman" w:hAnsi="Times New Roman" w:cs="Times New Roman"/>
+        </w:rPr>
+      </w:pPr>
+      <w:r>
+        <w:rPr>
+          <w:rFonts w:ascii="Times New Roman" w:hAnsi="Times New Roman" w:cs="Times New Roman"/>
+        </w:rPr>
         <w:t>Documentação</w:t>
       </w:r>
     </w:p>
-    <w:p/>
-    <w:p>
-      <w:r>
+    <w:p>
+      <w:pPr>
+        <w:rPr>
+          <w:rFonts w:ascii="Times New Roman" w:hAnsi="Times New Roman" w:cs="Times New Roman"/>
+        </w:rPr>
+      </w:pPr>
+    </w:p>
+    <w:p>
+      <w:pPr>
+        <w:rPr>
+          <w:rFonts w:ascii="Times New Roman" w:hAnsi="Times New Roman" w:cs="Times New Roman"/>
+        </w:rPr>
+      </w:pPr>
+      <w:r>
+        <w:rPr>
+          <w:rFonts w:ascii="Times New Roman" w:hAnsi="Times New Roman" w:cs="Times New Roman"/>
+        </w:rPr>
         <w:t xml:space="preserve">Documentação </w:t>
       </w:r>
       <w:r>
+        <w:rPr>
+          <w:rFonts w:ascii="Times New Roman" w:hAnsi="Times New Roman" w:cs="Times New Roman"/>
+        </w:rPr>
         <w:t xml:space="preserve">de modelo de administração de fornecimento, distribuição, </w:t>
       </w:r>
       <w:proofErr w:type="gramStart"/>
       <w:r>
+        <w:rPr>
+          <w:rFonts w:ascii="Times New Roman" w:hAnsi="Times New Roman" w:cs="Times New Roman"/>
+        </w:rPr>
         <w:t>venda,</w:t>
       </w:r>
       <w:proofErr w:type="gramEnd"/>
       <w:r>
+        <w:rPr>
+          <w:rFonts w:ascii="Times New Roman" w:hAnsi="Times New Roman" w:cs="Times New Roman"/>
+        </w:rPr>
         <w:t xml:space="preserve"> publicação e marketing, mostrando todas as entidades necessárias, atributos e relações das mesmas.</w:t>
       </w:r>
     </w:p>
     <w:p>
       <w:pPr>
         <w:pStyle w:val="Ttulo2"/>
-      </w:pPr>
-      <w:r>
+        <w:rPr>
+          <w:rFonts w:ascii="Times New Roman" w:hAnsi="Times New Roman" w:cs="Times New Roman"/>
+        </w:rPr>
+      </w:pPr>
+      <w:r>
+        <w:rPr>
+          <w:rFonts w:ascii="Times New Roman" w:hAnsi="Times New Roman" w:cs="Times New Roman"/>
+        </w:rPr>
         <w:t>Distribuidora</w:t>
       </w:r>
     </w:p>
@@ -43,68 +78,868 @@
           <w:ilvl w:val="0"/>
           <w:numId w:val="5"/>
         </w:numPr>
-      </w:pPr>
+        <w:rPr>
+          <w:rFonts w:ascii="Times New Roman" w:hAnsi="Times New Roman" w:cs="Times New Roman"/>
+        </w:rPr>
+      </w:pPr>
+      <w:r>
+        <w:rPr>
+          <w:rFonts w:ascii="Times New Roman" w:hAnsi="Times New Roman" w:cs="Times New Roman"/>
+          <w:u w:val="single"/>
+        </w:rPr>
+        <w:t>CNPJ</w:t>
+      </w:r>
+      <w:r>
+        <w:rPr>
+          <w:rFonts w:ascii="Times New Roman" w:hAnsi="Times New Roman" w:cs="Times New Roman"/>
+        </w:rPr>
+        <w:t>-&gt; Identificador da Distribuidora</w:t>
+      </w:r>
+      <w:r>
+        <w:rPr>
+          <w:rFonts w:ascii="Times New Roman" w:hAnsi="Times New Roman" w:cs="Times New Roman"/>
+        </w:rPr>
+        <w:t>.</w:t>
+      </w:r>
+    </w:p>
+    <w:p>
+      <w:pPr>
+        <w:pStyle w:val="PargrafodaLista"/>
+        <w:numPr>
+          <w:ilvl w:val="0"/>
+          <w:numId w:val="5"/>
+        </w:numPr>
+        <w:rPr>
+          <w:rFonts w:ascii="Times New Roman" w:hAnsi="Times New Roman" w:cs="Times New Roman"/>
+        </w:rPr>
+      </w:pPr>
+      <w:r>
+        <w:rPr>
+          <w:rFonts w:ascii="Times New Roman" w:hAnsi="Times New Roman" w:cs="Times New Roman"/>
+        </w:rPr>
+        <w:t xml:space="preserve">Nome -&gt; Nome da </w:t>
+      </w:r>
+      <w:proofErr w:type="spellStart"/>
+      <w:r>
+        <w:rPr>
+          <w:rFonts w:ascii="Times New Roman" w:hAnsi="Times New Roman" w:cs="Times New Roman"/>
+        </w:rPr>
+        <w:t>distruidora</w:t>
+      </w:r>
+      <w:proofErr w:type="spellEnd"/>
+      <w:r>
+        <w:rPr>
+          <w:rFonts w:ascii="Times New Roman" w:hAnsi="Times New Roman" w:cs="Times New Roman"/>
+        </w:rPr>
+        <w:t>.</w:t>
+      </w:r>
+    </w:p>
+    <w:p>
+      <w:pPr>
+        <w:pStyle w:val="Ttulo2"/>
+        <w:rPr>
+          <w:rFonts w:ascii="Times New Roman" w:hAnsi="Times New Roman" w:cs="Times New Roman"/>
+        </w:rPr>
+      </w:pPr>
+      <w:r>
+        <w:rPr>
+          <w:rFonts w:ascii="Times New Roman" w:hAnsi="Times New Roman" w:cs="Times New Roman"/>
+        </w:rPr>
+        <w:t>Desenvolvedora</w:t>
+      </w:r>
+    </w:p>
+    <w:p>
+      <w:pPr>
+        <w:pStyle w:val="PargrafodaLista"/>
+        <w:numPr>
+          <w:ilvl w:val="0"/>
+          <w:numId w:val="5"/>
+        </w:numPr>
+        <w:rPr>
+          <w:rFonts w:ascii="Times New Roman" w:hAnsi="Times New Roman" w:cs="Times New Roman"/>
+        </w:rPr>
+      </w:pPr>
+      <w:r>
+        <w:rPr>
+          <w:rFonts w:ascii="Times New Roman" w:hAnsi="Times New Roman" w:cs="Times New Roman"/>
+          <w:u w:val="single"/>
+        </w:rPr>
+        <w:t>CNPJ</w:t>
+      </w:r>
+      <w:r>
+        <w:rPr>
+          <w:rFonts w:ascii="Times New Roman" w:hAnsi="Times New Roman" w:cs="Times New Roman"/>
+        </w:rPr>
+        <w:t xml:space="preserve">-&gt; Identificador da </w:t>
+      </w:r>
+      <w:r>
+        <w:rPr>
+          <w:rFonts w:ascii="Times New Roman" w:hAnsi="Times New Roman" w:cs="Times New Roman"/>
+        </w:rPr>
+        <w:t>Desenvolvedora</w:t>
+      </w:r>
+      <w:r>
+        <w:rPr>
+          <w:rFonts w:ascii="Times New Roman" w:hAnsi="Times New Roman" w:cs="Times New Roman"/>
+        </w:rPr>
+        <w:t>.</w:t>
+      </w:r>
+    </w:p>
+    <w:p>
+      <w:pPr>
+        <w:pStyle w:val="PargrafodaLista"/>
+        <w:numPr>
+          <w:ilvl w:val="0"/>
+          <w:numId w:val="5"/>
+        </w:numPr>
+        <w:rPr>
+          <w:rFonts w:ascii="Times New Roman" w:hAnsi="Times New Roman" w:cs="Times New Roman"/>
+        </w:rPr>
+      </w:pPr>
+      <w:r>
+        <w:rPr>
+          <w:rFonts w:ascii="Times New Roman" w:hAnsi="Times New Roman" w:cs="Times New Roman"/>
+        </w:rPr>
+        <w:t xml:space="preserve">Nome -&gt; Nome da </w:t>
+      </w:r>
+      <w:r>
+        <w:rPr>
+          <w:rFonts w:ascii="Times New Roman" w:hAnsi="Times New Roman" w:cs="Times New Roman"/>
+        </w:rPr>
+        <w:t>Desenvolvedora</w:t>
+      </w:r>
+      <w:r>
+        <w:rPr>
+          <w:rFonts w:ascii="Times New Roman" w:hAnsi="Times New Roman" w:cs="Times New Roman"/>
+        </w:rPr>
+        <w:t>.</w:t>
+      </w:r>
+    </w:p>
+    <w:p>
+      <w:pPr>
+        <w:pStyle w:val="Ttulo2"/>
+        <w:rPr>
+          <w:rFonts w:ascii="Times New Roman" w:hAnsi="Times New Roman" w:cs="Times New Roman"/>
+        </w:rPr>
+      </w:pPr>
+      <w:r>
+        <w:rPr>
+          <w:rFonts w:ascii="Times New Roman" w:hAnsi="Times New Roman" w:cs="Times New Roman"/>
+        </w:rPr>
+        <w:t>Publicadora</w:t>
+      </w:r>
+    </w:p>
+    <w:p>
+      <w:pPr>
+        <w:pStyle w:val="PargrafodaLista"/>
+        <w:numPr>
+          <w:ilvl w:val="0"/>
+          <w:numId w:val="5"/>
+        </w:numPr>
+        <w:rPr>
+          <w:rFonts w:ascii="Times New Roman" w:hAnsi="Times New Roman" w:cs="Times New Roman"/>
+        </w:rPr>
+      </w:pPr>
+      <w:r>
+        <w:rPr>
+          <w:rFonts w:ascii="Times New Roman" w:hAnsi="Times New Roman" w:cs="Times New Roman"/>
+          <w:u w:val="single"/>
+        </w:rPr>
+        <w:t>CNPJ</w:t>
+      </w:r>
+      <w:r>
+        <w:rPr>
+          <w:rFonts w:ascii="Times New Roman" w:hAnsi="Times New Roman" w:cs="Times New Roman"/>
+        </w:rPr>
+        <w:t>-&gt; Identificador da Publicadora</w:t>
+      </w:r>
+      <w:r>
+        <w:rPr>
+          <w:rFonts w:ascii="Times New Roman" w:hAnsi="Times New Roman" w:cs="Times New Roman"/>
+        </w:rPr>
+        <w:t>.</w:t>
+      </w:r>
+    </w:p>
+    <w:p>
+      <w:pPr>
+        <w:pStyle w:val="PargrafodaLista"/>
+        <w:numPr>
+          <w:ilvl w:val="0"/>
+          <w:numId w:val="5"/>
+        </w:numPr>
+        <w:rPr>
+          <w:rFonts w:ascii="Times New Roman" w:hAnsi="Times New Roman" w:cs="Times New Roman"/>
+        </w:rPr>
+      </w:pPr>
+      <w:r>
+        <w:rPr>
+          <w:rFonts w:ascii="Times New Roman" w:hAnsi="Times New Roman" w:cs="Times New Roman"/>
+        </w:rPr>
+        <w:t>Nome -&gt; Nome da publicadora</w:t>
+      </w:r>
+      <w:r>
+        <w:rPr>
+          <w:rFonts w:ascii="Times New Roman" w:hAnsi="Times New Roman" w:cs="Times New Roman"/>
+        </w:rPr>
+        <w:t>.</w:t>
+      </w:r>
+    </w:p>
+    <w:p>
+      <w:pPr>
+        <w:pStyle w:val="Ttulo2"/>
+        <w:rPr>
+          <w:rFonts w:ascii="Times New Roman" w:hAnsi="Times New Roman" w:cs="Times New Roman"/>
+        </w:rPr>
+      </w:pPr>
+      <w:r>
+        <w:rPr>
+          <w:rFonts w:ascii="Times New Roman" w:hAnsi="Times New Roman" w:cs="Times New Roman"/>
+        </w:rPr>
+        <w:t>Conta</w:t>
+      </w:r>
+    </w:p>
+    <w:p>
+      <w:pPr>
+        <w:pStyle w:val="PargrafodaLista"/>
+        <w:numPr>
+          <w:ilvl w:val="0"/>
+          <w:numId w:val="5"/>
+        </w:numPr>
+        <w:rPr>
+          <w:rFonts w:ascii="Times New Roman" w:hAnsi="Times New Roman" w:cs="Times New Roman"/>
+        </w:rPr>
+      </w:pPr>
+      <w:r>
+        <w:rPr>
+          <w:rFonts w:ascii="Times New Roman" w:hAnsi="Times New Roman" w:cs="Times New Roman"/>
+          <w:u w:val="single"/>
+        </w:rPr>
+        <w:t>E-mail</w:t>
+      </w:r>
+      <w:r>
+        <w:rPr>
+          <w:rFonts w:ascii="Times New Roman" w:hAnsi="Times New Roman" w:cs="Times New Roman"/>
+        </w:rPr>
+        <w:t xml:space="preserve"> -&gt; </w:t>
+      </w:r>
+      <w:r>
+        <w:rPr>
+          <w:rFonts w:ascii="Times New Roman" w:hAnsi="Times New Roman" w:cs="Times New Roman"/>
+        </w:rPr>
+        <w:t>E-mail</w:t>
+      </w:r>
+      <w:r>
+        <w:rPr>
+          <w:rFonts w:ascii="Times New Roman" w:hAnsi="Times New Roman" w:cs="Times New Roman"/>
+        </w:rPr>
+        <w:t xml:space="preserve"> do cliente: Escolhido para identificador pelo fato de que e-mails não se </w:t>
+      </w:r>
+      <w:r>
+        <w:rPr>
+          <w:rFonts w:ascii="Times New Roman" w:hAnsi="Times New Roman" w:cs="Times New Roman"/>
+        </w:rPr>
+        <w:t>repetem.</w:t>
+      </w:r>
+    </w:p>
+    <w:p>
+      <w:pPr>
+        <w:pStyle w:val="PargrafodaLista"/>
+        <w:numPr>
+          <w:ilvl w:val="0"/>
+          <w:numId w:val="5"/>
+        </w:numPr>
+        <w:rPr>
+          <w:rFonts w:ascii="Times New Roman" w:hAnsi="Times New Roman" w:cs="Times New Roman"/>
+        </w:rPr>
+      </w:pPr>
+      <w:r>
+        <w:rPr>
+          <w:rFonts w:ascii="Times New Roman" w:hAnsi="Times New Roman" w:cs="Times New Roman"/>
+        </w:rPr>
+        <w:t>Nome -&gt; Nome do cliente</w:t>
+      </w:r>
+      <w:r>
+        <w:rPr>
+          <w:rFonts w:ascii="Times New Roman" w:hAnsi="Times New Roman" w:cs="Times New Roman"/>
+        </w:rPr>
+        <w:t>.</w:t>
+      </w:r>
+    </w:p>
+    <w:p>
+      <w:pPr>
+        <w:pStyle w:val="PargrafodaLista"/>
+        <w:numPr>
+          <w:ilvl w:val="0"/>
+          <w:numId w:val="5"/>
+        </w:numPr>
+        <w:rPr>
+          <w:rFonts w:ascii="Times New Roman" w:hAnsi="Times New Roman" w:cs="Times New Roman"/>
+        </w:rPr>
+      </w:pPr>
+      <w:proofErr w:type="spellStart"/>
+      <w:r>
+        <w:rPr>
+          <w:rFonts w:ascii="Times New Roman" w:hAnsi="Times New Roman" w:cs="Times New Roman"/>
+        </w:rPr>
+        <w:t>Login</w:t>
+      </w:r>
+      <w:proofErr w:type="spellEnd"/>
+      <w:r>
+        <w:rPr>
+          <w:rFonts w:ascii="Times New Roman" w:hAnsi="Times New Roman" w:cs="Times New Roman"/>
+        </w:rPr>
+        <w:t xml:space="preserve"> -&gt; </w:t>
+      </w:r>
+      <w:proofErr w:type="spellStart"/>
+      <w:r>
+        <w:rPr>
+          <w:rFonts w:ascii="Times New Roman" w:hAnsi="Times New Roman" w:cs="Times New Roman"/>
+        </w:rPr>
+        <w:t>Login</w:t>
+      </w:r>
+      <w:proofErr w:type="spellEnd"/>
+      <w:r>
+        <w:rPr>
+          <w:rFonts w:ascii="Times New Roman" w:hAnsi="Times New Roman" w:cs="Times New Roman"/>
+        </w:rPr>
+        <w:t xml:space="preserve"> usado para acessar a conta.</w:t>
+      </w:r>
+    </w:p>
+    <w:p>
+      <w:pPr>
+        <w:pStyle w:val="PargrafodaLista"/>
+        <w:numPr>
+          <w:ilvl w:val="0"/>
+          <w:numId w:val="5"/>
+        </w:numPr>
+        <w:rPr>
+          <w:rFonts w:ascii="Times New Roman" w:hAnsi="Times New Roman" w:cs="Times New Roman"/>
+        </w:rPr>
+      </w:pPr>
+      <w:r>
+        <w:rPr>
+          <w:rFonts w:ascii="Times New Roman" w:hAnsi="Times New Roman" w:cs="Times New Roman"/>
+        </w:rPr>
+        <w:t>Senha -&gt; Senha usada para acessar a conta.</w:t>
+      </w:r>
+    </w:p>
+    <w:p>
+      <w:pPr>
+        <w:pStyle w:val="PargrafodaLista"/>
+        <w:numPr>
+          <w:ilvl w:val="0"/>
+          <w:numId w:val="5"/>
+        </w:numPr>
+        <w:rPr>
+          <w:rFonts w:ascii="Times New Roman" w:hAnsi="Times New Roman" w:cs="Times New Roman"/>
+        </w:rPr>
+      </w:pPr>
+      <w:r>
+        <w:rPr>
+          <w:rFonts w:ascii="Times New Roman" w:hAnsi="Times New Roman" w:cs="Times New Roman"/>
+        </w:rPr>
+        <w:t>Data de nascimento</w:t>
+      </w:r>
+      <w:r>
+        <w:rPr>
+          <w:rFonts w:ascii="Times New Roman" w:hAnsi="Times New Roman" w:cs="Times New Roman"/>
+        </w:rPr>
+        <w:t xml:space="preserve">-&gt; </w:t>
+      </w:r>
+      <w:r>
+        <w:rPr>
+          <w:rFonts w:ascii="Times New Roman" w:hAnsi="Times New Roman" w:cs="Times New Roman"/>
+        </w:rPr>
+        <w:t xml:space="preserve">Data de nascimento </w:t>
+      </w:r>
+      <w:r>
+        <w:rPr>
+          <w:rFonts w:ascii="Times New Roman" w:hAnsi="Times New Roman" w:cs="Times New Roman"/>
+        </w:rPr>
+        <w:t>do cliente.</w:t>
+      </w:r>
+    </w:p>
+    <w:p>
+      <w:pPr>
+        <w:pStyle w:val="PargrafodaLista"/>
+        <w:numPr>
+          <w:ilvl w:val="0"/>
+          <w:numId w:val="5"/>
+        </w:numPr>
+        <w:rPr>
+          <w:rFonts w:ascii="Times New Roman" w:hAnsi="Times New Roman" w:cs="Times New Roman"/>
+        </w:rPr>
+      </w:pPr>
+      <w:r>
+        <w:rPr>
+          <w:rFonts w:ascii="Times New Roman" w:hAnsi="Times New Roman" w:cs="Times New Roman"/>
+        </w:rPr>
+        <w:t>Apelido -&gt; Nome que é mostrado externamente.</w:t>
+      </w:r>
+    </w:p>
+    <w:p>
+      <w:pPr>
+        <w:pStyle w:val="PargrafodaLista"/>
+        <w:numPr>
+          <w:ilvl w:val="0"/>
+          <w:numId w:val="5"/>
+        </w:numPr>
+        <w:rPr>
+          <w:rFonts w:ascii="Times New Roman" w:hAnsi="Times New Roman" w:cs="Times New Roman"/>
+        </w:rPr>
+      </w:pPr>
+      <w:r>
+        <w:rPr>
+          <w:rFonts w:ascii="Times New Roman" w:hAnsi="Times New Roman" w:cs="Times New Roman"/>
+        </w:rPr>
+        <w:t xml:space="preserve">Endereço -&gt; Endereço do </w:t>
+      </w:r>
       <w:proofErr w:type="gramStart"/>
       <w:r>
-        <w:t>CNPJ(</w:t>
+        <w:rPr>
+          <w:rFonts w:ascii="Times New Roman" w:hAnsi="Times New Roman" w:cs="Times New Roman"/>
+        </w:rPr>
+        <w:t>cliente :</w:t>
       </w:r>
       <w:proofErr w:type="gramEnd"/>
       <w:r>
-        <w:t>PK) -&gt; Identificador da Distribuidora</w:t>
-      </w:r>
-    </w:p>
-    <w:p>
-      <w:pPr>
-        <w:pStyle w:val="PargrafodaLista"/>
-        <w:numPr>
-          <w:ilvl w:val="0"/>
-          <w:numId w:val="5"/>
-        </w:numPr>
-      </w:pPr>
-      <w:r>
-        <w:t xml:space="preserve">Nome -&gt; Nome da </w:t>
-      </w:r>
-      <w:proofErr w:type="spellStart"/>
-      <w:r>
-        <w:t>distruidora</w:t>
-      </w:r>
-      <w:proofErr w:type="spellEnd"/>
+        <w:rPr>
+          <w:rFonts w:ascii="Times New Roman" w:hAnsi="Times New Roman" w:cs="Times New Roman"/>
+        </w:rPr>
+        <w:t xml:space="preserve"> Composto por Logradouro e CEP</w:t>
+      </w:r>
+      <w:r>
+        <w:rPr>
+          <w:rFonts w:ascii="Times New Roman" w:hAnsi="Times New Roman" w:cs="Times New Roman"/>
+        </w:rPr>
+        <w:t>.</w:t>
+      </w:r>
+    </w:p>
+    <w:p>
+      <w:pPr>
+        <w:pStyle w:val="PargrafodaLista"/>
+        <w:numPr>
+          <w:ilvl w:val="0"/>
+          <w:numId w:val="5"/>
+        </w:numPr>
+        <w:rPr>
+          <w:rFonts w:ascii="Times New Roman" w:hAnsi="Times New Roman" w:cs="Times New Roman"/>
+        </w:rPr>
+      </w:pPr>
+      <w:r>
+        <w:rPr>
+          <w:rFonts w:ascii="Times New Roman" w:hAnsi="Times New Roman" w:cs="Times New Roman"/>
+        </w:rPr>
+        <w:t xml:space="preserve">Telefone -&gt; Telefone do cliente: Apenas </w:t>
+      </w:r>
+      <w:proofErr w:type="gramStart"/>
+      <w:r>
+        <w:rPr>
+          <w:rFonts w:ascii="Times New Roman" w:hAnsi="Times New Roman" w:cs="Times New Roman"/>
+        </w:rPr>
+        <w:t>um numero</w:t>
+      </w:r>
+      <w:proofErr w:type="gramEnd"/>
+      <w:r>
+        <w:rPr>
+          <w:rFonts w:ascii="Times New Roman" w:hAnsi="Times New Roman" w:cs="Times New Roman"/>
+        </w:rPr>
+        <w:t xml:space="preserve"> é pedido</w:t>
+      </w:r>
+      <w:r>
+        <w:rPr>
+          <w:rFonts w:ascii="Times New Roman" w:hAnsi="Times New Roman" w:cs="Times New Roman"/>
+        </w:rPr>
+        <w:t>.</w:t>
+      </w:r>
+    </w:p>
+    <w:p>
+      <w:pPr>
+        <w:pStyle w:val="PargrafodaLista"/>
+        <w:numPr>
+          <w:ilvl w:val="0"/>
+          <w:numId w:val="5"/>
+        </w:numPr>
+        <w:rPr>
+          <w:rFonts w:ascii="Times New Roman" w:hAnsi="Times New Roman" w:cs="Times New Roman"/>
+        </w:rPr>
+      </w:pPr>
+      <w:r>
+        <w:rPr>
+          <w:rFonts w:ascii="Times New Roman" w:hAnsi="Times New Roman" w:cs="Times New Roman"/>
+        </w:rPr>
+        <w:t>Cartã</w:t>
+      </w:r>
+      <w:r>
+        <w:rPr>
+          <w:rFonts w:ascii="Times New Roman" w:hAnsi="Times New Roman" w:cs="Times New Roman"/>
+        </w:rPr>
+        <w:t>o</w:t>
+      </w:r>
+      <w:r>
+        <w:rPr>
+          <w:rFonts w:ascii="Times New Roman" w:hAnsi="Times New Roman" w:cs="Times New Roman"/>
+        </w:rPr>
+        <w:t xml:space="preserve"> de </w:t>
+      </w:r>
+      <w:r>
+        <w:rPr>
+          <w:rFonts w:ascii="Times New Roman" w:hAnsi="Times New Roman" w:cs="Times New Roman"/>
+        </w:rPr>
+        <w:t>credito -&gt; Numero de cartão de credito</w:t>
+      </w:r>
+      <w:r>
+        <w:rPr>
+          <w:rFonts w:ascii="Times New Roman" w:hAnsi="Times New Roman" w:cs="Times New Roman"/>
+        </w:rPr>
+        <w:t>.</w:t>
+      </w:r>
+    </w:p>
+    <w:p>
+      <w:pPr>
+        <w:pStyle w:val="PargrafodaLista"/>
+        <w:numPr>
+          <w:ilvl w:val="0"/>
+          <w:numId w:val="5"/>
+        </w:numPr>
+        <w:rPr>
+          <w:rFonts w:ascii="Times New Roman" w:hAnsi="Times New Roman" w:cs="Times New Roman"/>
+        </w:rPr>
+      </w:pPr>
+      <w:r>
+        <w:rPr>
+          <w:rFonts w:ascii="Times New Roman" w:hAnsi="Times New Roman" w:cs="Times New Roman"/>
+        </w:rPr>
+        <w:t>Quantidade de produtos -&gt; Quantidade de produtos adquirida pelo cliente.</w:t>
+      </w:r>
+    </w:p>
+    <w:p>
+      <w:pPr>
+        <w:pStyle w:val="PargrafodaLista"/>
+        <w:numPr>
+          <w:ilvl w:val="0"/>
+          <w:numId w:val="5"/>
+        </w:numPr>
+        <w:rPr>
+          <w:rFonts w:ascii="Times New Roman" w:hAnsi="Times New Roman" w:cs="Times New Roman"/>
+        </w:rPr>
+      </w:pPr>
+      <w:r>
+        <w:rPr>
+          <w:rFonts w:ascii="Times New Roman" w:hAnsi="Times New Roman" w:cs="Times New Roman"/>
+        </w:rPr>
+        <w:t>Data de criação</w:t>
+      </w:r>
+      <w:r>
+        <w:rPr>
+          <w:rFonts w:ascii="Times New Roman" w:hAnsi="Times New Roman" w:cs="Times New Roman"/>
+        </w:rPr>
+        <w:t xml:space="preserve"> -&gt; Data em que a conta foi criada</w:t>
+      </w:r>
+    </w:p>
+    <w:p>
+      <w:pPr>
+        <w:pStyle w:val="PargrafodaLista"/>
+        <w:numPr>
+          <w:ilvl w:val="0"/>
+          <w:numId w:val="5"/>
+        </w:numPr>
+        <w:rPr>
+          <w:rFonts w:ascii="Times New Roman" w:hAnsi="Times New Roman" w:cs="Times New Roman"/>
+        </w:rPr>
+      </w:pPr>
+      <w:r>
+        <w:rPr>
+          <w:rFonts w:ascii="Times New Roman" w:hAnsi="Times New Roman" w:cs="Times New Roman"/>
+        </w:rPr>
+        <w:t>Pergunta Secreta -&gt; Usada para recuperação de senha</w:t>
+      </w:r>
+      <w:r>
+        <w:rPr>
+          <w:rFonts w:ascii="Times New Roman" w:hAnsi="Times New Roman" w:cs="Times New Roman"/>
+        </w:rPr>
+        <w:t>.</w:t>
+      </w:r>
+    </w:p>
+    <w:p>
+      <w:pPr>
+        <w:pStyle w:val="PargrafodaLista"/>
+        <w:numPr>
+          <w:ilvl w:val="0"/>
+          <w:numId w:val="5"/>
+        </w:numPr>
+        <w:rPr>
+          <w:rFonts w:ascii="Times New Roman" w:hAnsi="Times New Roman" w:cs="Times New Roman"/>
+        </w:rPr>
+      </w:pPr>
+      <w:r>
+        <w:rPr>
+          <w:rFonts w:ascii="Times New Roman" w:hAnsi="Times New Roman" w:cs="Times New Roman"/>
+        </w:rPr>
+        <w:t>Resposta Secreta -&gt; Usada para recuperação de senha.</w:t>
+      </w:r>
     </w:p>
     <w:p>
       <w:pPr>
         <w:pStyle w:val="Ttulo2"/>
-      </w:pPr>
-      <w:r>
-        <w:t>Fornecedora</w:t>
-      </w:r>
-    </w:p>
-    <w:p>
-      <w:pPr>
-        <w:pStyle w:val="PargrafodaLista"/>
-        <w:numPr>
-          <w:ilvl w:val="0"/>
-          <w:numId w:val="5"/>
-        </w:numPr>
-      </w:pPr>
+        <w:rPr>
+          <w:rFonts w:ascii="Times New Roman" w:hAnsi="Times New Roman" w:cs="Times New Roman"/>
+        </w:rPr>
+      </w:pPr>
+      <w:r>
+        <w:rPr>
+          <w:rFonts w:ascii="Times New Roman" w:hAnsi="Times New Roman" w:cs="Times New Roman"/>
+        </w:rPr>
+        <w:t>Jogo</w:t>
+      </w:r>
+    </w:p>
+    <w:p>
+      <w:pPr>
+        <w:pStyle w:val="PargrafodaLista"/>
+        <w:numPr>
+          <w:ilvl w:val="0"/>
+          <w:numId w:val="5"/>
+        </w:numPr>
+        <w:rPr>
+          <w:rFonts w:ascii="Times New Roman" w:hAnsi="Times New Roman" w:cs="Times New Roman"/>
+        </w:rPr>
+      </w:pPr>
+      <w:r>
+        <w:rPr>
+          <w:rFonts w:ascii="Times New Roman" w:hAnsi="Times New Roman" w:cs="Times New Roman"/>
+          <w:u w:val="single"/>
+        </w:rPr>
+        <w:t>Nome</w:t>
+      </w:r>
+      <w:r>
+        <w:rPr>
+          <w:rFonts w:ascii="Times New Roman" w:hAnsi="Times New Roman" w:cs="Times New Roman"/>
+        </w:rPr>
+        <w:t>-&gt; Nome do jogo</w:t>
+      </w:r>
+      <w:r>
+        <w:rPr>
+          <w:rFonts w:ascii="Times New Roman" w:hAnsi="Times New Roman" w:cs="Times New Roman"/>
+        </w:rPr>
+        <w:t>.</w:t>
+      </w:r>
+    </w:p>
+    <w:p>
+      <w:pPr>
+        <w:pStyle w:val="PargrafodaLista"/>
+        <w:numPr>
+          <w:ilvl w:val="0"/>
+          <w:numId w:val="5"/>
+        </w:numPr>
+        <w:rPr>
+          <w:rFonts w:ascii="Times New Roman" w:hAnsi="Times New Roman" w:cs="Times New Roman"/>
+        </w:rPr>
+      </w:pPr>
+      <w:r>
+        <w:rPr>
+          <w:rFonts w:ascii="Times New Roman" w:hAnsi="Times New Roman" w:cs="Times New Roman"/>
+        </w:rPr>
+        <w:t>Descrição -&gt; Resumo sobre jogo</w:t>
+      </w:r>
+      <w:r>
+        <w:rPr>
+          <w:rFonts w:ascii="Times New Roman" w:hAnsi="Times New Roman" w:cs="Times New Roman"/>
+        </w:rPr>
+        <w:t>.</w:t>
+      </w:r>
+    </w:p>
+    <w:p>
+      <w:pPr>
+        <w:pStyle w:val="PargrafodaLista"/>
+        <w:numPr>
+          <w:ilvl w:val="0"/>
+          <w:numId w:val="5"/>
+        </w:numPr>
+        <w:rPr>
+          <w:rFonts w:ascii="Times New Roman" w:hAnsi="Times New Roman" w:cs="Times New Roman"/>
+        </w:rPr>
+      </w:pPr>
+      <w:r>
+        <w:rPr>
+          <w:rFonts w:ascii="Times New Roman" w:hAnsi="Times New Roman" w:cs="Times New Roman"/>
+        </w:rPr>
+        <w:t xml:space="preserve">Preço -&gt; </w:t>
+      </w:r>
+      <w:r>
+        <w:rPr>
+          <w:rFonts w:ascii="Times New Roman" w:hAnsi="Times New Roman" w:cs="Times New Roman"/>
+        </w:rPr>
+        <w:t>Preço do jogo</w:t>
+      </w:r>
+      <w:r>
+        <w:rPr>
+          <w:rFonts w:ascii="Times New Roman" w:hAnsi="Times New Roman" w:cs="Times New Roman"/>
+        </w:rPr>
+        <w:t>.</w:t>
+      </w:r>
+    </w:p>
+    <w:p>
+      <w:pPr>
+        <w:pStyle w:val="PargrafodaLista"/>
+        <w:numPr>
+          <w:ilvl w:val="0"/>
+          <w:numId w:val="5"/>
+        </w:numPr>
+        <w:rPr>
+          <w:rFonts w:ascii="Times New Roman" w:hAnsi="Times New Roman" w:cs="Times New Roman"/>
+        </w:rPr>
+      </w:pPr>
+      <w:r>
+        <w:rPr>
+          <w:rFonts w:ascii="Times New Roman" w:hAnsi="Times New Roman" w:cs="Times New Roman"/>
+        </w:rPr>
+        <w:t>Data de lançamento -&gt; Data em que o jogo estará disponível aos usuários</w:t>
+      </w:r>
+      <w:r>
+        <w:rPr>
+          <w:rFonts w:ascii="Times New Roman" w:hAnsi="Times New Roman" w:cs="Times New Roman"/>
+        </w:rPr>
+        <w:t>.</w:t>
+      </w:r>
+    </w:p>
+    <w:p>
+      <w:pPr>
+        <w:pStyle w:val="PargrafodaLista"/>
+        <w:numPr>
+          <w:ilvl w:val="0"/>
+          <w:numId w:val="5"/>
+        </w:numPr>
+        <w:rPr>
+          <w:rFonts w:ascii="Times New Roman" w:hAnsi="Times New Roman" w:cs="Times New Roman"/>
+        </w:rPr>
+      </w:pPr>
+      <w:r>
+        <w:rPr>
+          <w:rFonts w:ascii="Times New Roman" w:hAnsi="Times New Roman" w:cs="Times New Roman"/>
+        </w:rPr>
+        <w:t>Tipos -&gt; Em que tipos o jogo é classificado (RPG, FPS, RTS)</w:t>
+      </w:r>
+      <w:r>
+        <w:rPr>
+          <w:rFonts w:ascii="Times New Roman" w:hAnsi="Times New Roman" w:cs="Times New Roman"/>
+        </w:rPr>
+        <w:t>.</w:t>
+      </w:r>
+    </w:p>
+    <w:p>
+      <w:pPr>
+        <w:pStyle w:val="PargrafodaLista"/>
+        <w:numPr>
+          <w:ilvl w:val="0"/>
+          <w:numId w:val="5"/>
+        </w:numPr>
+        <w:rPr>
+          <w:rFonts w:ascii="Times New Roman" w:hAnsi="Times New Roman" w:cs="Times New Roman"/>
+        </w:rPr>
+      </w:pPr>
+      <w:r>
+        <w:rPr>
+          <w:rFonts w:ascii="Times New Roman" w:hAnsi="Times New Roman" w:cs="Times New Roman"/>
+        </w:rPr>
+        <w:t>Idade recomendada -&gt; Idade mínima recomendada para o usuário</w:t>
+      </w:r>
+      <w:r>
+        <w:rPr>
+          <w:rFonts w:ascii="Times New Roman" w:hAnsi="Times New Roman" w:cs="Times New Roman"/>
+        </w:rPr>
+        <w:t>.</w:t>
+      </w:r>
+    </w:p>
+    <w:p>
+      <w:pPr>
+        <w:pStyle w:val="PargrafodaLista"/>
+        <w:numPr>
+          <w:ilvl w:val="0"/>
+          <w:numId w:val="5"/>
+        </w:numPr>
+        <w:rPr>
+          <w:rFonts w:ascii="Times New Roman" w:hAnsi="Times New Roman" w:cs="Times New Roman"/>
+        </w:rPr>
+      </w:pPr>
+      <w:r>
+        <w:rPr>
+          <w:rFonts w:ascii="Times New Roman" w:hAnsi="Times New Roman" w:cs="Times New Roman"/>
+        </w:rPr>
+        <w:t>Vídeo promocional -&gt; Vídeos mostrando parte do produto</w:t>
+      </w:r>
+      <w:r>
+        <w:rPr>
+          <w:rFonts w:ascii="Times New Roman" w:hAnsi="Times New Roman" w:cs="Times New Roman"/>
+        </w:rPr>
+        <w:t>.</w:t>
+      </w:r>
+    </w:p>
+    <w:p>
+      <w:pPr>
+        <w:pStyle w:val="PargrafodaLista"/>
+        <w:numPr>
+          <w:ilvl w:val="0"/>
+          <w:numId w:val="5"/>
+        </w:numPr>
+        <w:rPr>
+          <w:rFonts w:ascii="Times New Roman" w:hAnsi="Times New Roman" w:cs="Times New Roman"/>
+        </w:rPr>
+      </w:pPr>
+      <w:r>
+        <w:rPr>
+          <w:rFonts w:ascii="Times New Roman" w:hAnsi="Times New Roman" w:cs="Times New Roman"/>
+        </w:rPr>
+        <w:t>Imagens promocionais -&gt; Imagens mostrando parte do produto</w:t>
+      </w:r>
+      <w:r>
+        <w:rPr>
+          <w:rFonts w:ascii="Times New Roman" w:hAnsi="Times New Roman" w:cs="Times New Roman"/>
+        </w:rPr>
+        <w:t>.</w:t>
+      </w:r>
+    </w:p>
+    <w:p>
+      <w:pPr>
+        <w:pStyle w:val="PargrafodaLista"/>
+        <w:numPr>
+          <w:ilvl w:val="0"/>
+          <w:numId w:val="5"/>
+        </w:numPr>
+        <w:rPr>
+          <w:rFonts w:ascii="Times New Roman" w:hAnsi="Times New Roman" w:cs="Times New Roman"/>
+        </w:rPr>
+      </w:pPr>
+      <w:r>
+        <w:rPr>
+          <w:rFonts w:ascii="Times New Roman" w:hAnsi="Times New Roman" w:cs="Times New Roman"/>
+        </w:rPr>
+        <w:t>Nota</w:t>
+      </w:r>
+      <w:r>
+        <w:rPr>
+          <w:rFonts w:ascii="Times New Roman" w:hAnsi="Times New Roman" w:cs="Times New Roman"/>
+        </w:rPr>
+        <w:t xml:space="preserve"> -&gt; Média da nota que a maioria dos usuários </w:t>
+      </w:r>
       <w:proofErr w:type="gramStart"/>
       <w:r>
-        <w:t>CNPJ(</w:t>
+        <w:rPr>
+          <w:rFonts w:ascii="Times New Roman" w:hAnsi="Times New Roman" w:cs="Times New Roman"/>
+        </w:rPr>
+        <w:t>deram</w:t>
       </w:r>
       <w:proofErr w:type="gramEnd"/>
       <w:r>
-        <w:t>PK) -&gt; Identificador da Fornecedora</w:t>
-      </w:r>
-    </w:p>
-    <w:p>
-      <w:pPr>
-        <w:pStyle w:val="PargrafodaLista"/>
-        <w:numPr>
-          <w:ilvl w:val="0"/>
-          <w:numId w:val="5"/>
-        </w:numPr>
-      </w:pPr>
-      <w:r>
-        <w:t>Nome -&gt; Nome da fornecedora3</w:t>
+        <w:rPr>
+          <w:rFonts w:ascii="Times New Roman" w:hAnsi="Times New Roman" w:cs="Times New Roman"/>
+        </w:rPr>
+        <w:t xml:space="preserve"> ao jogo</w:t>
+      </w:r>
+      <w:r>
+        <w:rPr>
+          <w:rFonts w:ascii="Times New Roman" w:hAnsi="Times New Roman" w:cs="Times New Roman"/>
+        </w:rPr>
+        <w:t>.</w:t>
       </w:r>
     </w:p>
     <w:p>
@@ -112,42 +947,119 @@
         <w:pStyle w:val="Ttulo2"/>
       </w:pPr>
       <w:r>
-        <w:t>Publicadora</w:t>
-      </w:r>
-    </w:p>
-    <w:p>
-      <w:pPr>
-        <w:pStyle w:val="PargrafodaLista"/>
-        <w:numPr>
-          <w:ilvl w:val="0"/>
-          <w:numId w:val="5"/>
-        </w:numPr>
-      </w:pPr>
-      <w:proofErr w:type="gramStart"/>
-      <w:r>
-        <w:t>CNPJ(</w:t>
-      </w:r>
-      <w:proofErr w:type="gramEnd"/>
-      <w:r>
-        <w:t xml:space="preserve">PK) -&gt; Identificador da </w:t>
-      </w:r>
-      <w:r>
-        <w:t>Publicadora</w:t>
-      </w:r>
-    </w:p>
-    <w:p>
-      <w:pPr>
-        <w:pStyle w:val="PargrafodaLista"/>
-        <w:numPr>
-          <w:ilvl w:val="0"/>
-          <w:numId w:val="5"/>
-        </w:numPr>
-      </w:pPr>
-      <w:r>
-        <w:t xml:space="preserve">Nome -&gt; Nome da </w:t>
-      </w:r>
-      <w:r>
-        <w:t>publicadora</w:t>
+        <w:lastRenderedPageBreak/>
+        <w:t>Funcionário</w:t>
+      </w:r>
+    </w:p>
+    <w:p>
+      <w:pPr>
+        <w:pStyle w:val="PargrafodaLista"/>
+        <w:numPr>
+          <w:ilvl w:val="0"/>
+          <w:numId w:val="5"/>
+        </w:numPr>
+      </w:pPr>
+      <w:r>
+        <w:rPr>
+          <w:u w:val="single"/>
+        </w:rPr>
+        <w:t>CPF</w:t>
+      </w:r>
+      <w:r>
+        <w:t xml:space="preserve">-&gt; </w:t>
+      </w:r>
+      <w:r>
+        <w:t xml:space="preserve">CPF </w:t>
+      </w:r>
+      <w:r>
+        <w:t>identificador do funcionário</w:t>
+      </w:r>
+      <w:r>
+        <w:t>.</w:t>
+      </w:r>
+    </w:p>
+    <w:p>
+      <w:pPr>
+        <w:pStyle w:val="PargrafodaLista"/>
+        <w:numPr>
+          <w:ilvl w:val="0"/>
+          <w:numId w:val="5"/>
+        </w:numPr>
+      </w:pPr>
+      <w:r>
+        <w:t>RG -&gt; RG do funcionário.</w:t>
+      </w:r>
+    </w:p>
+    <w:p>
+      <w:pPr>
+        <w:pStyle w:val="PargrafodaLista"/>
+        <w:numPr>
+          <w:ilvl w:val="0"/>
+          <w:numId w:val="5"/>
+        </w:numPr>
+      </w:pPr>
+      <w:r>
+        <w:t>Data de nascimento</w:t>
+      </w:r>
+      <w:r>
+        <w:rPr>
+          <w:u w:val="single"/>
+        </w:rPr>
+        <w:t xml:space="preserve"> </w:t>
+      </w:r>
+      <w:r>
+        <w:t>-</w:t>
+      </w:r>
+      <w:r>
+        <w:t>&gt; Data de nascimento do funcionário.</w:t>
+      </w:r>
+    </w:p>
+    <w:p>
+      <w:pPr>
+        <w:pStyle w:val="PargrafodaLista"/>
+        <w:numPr>
+          <w:ilvl w:val="0"/>
+          <w:numId w:val="5"/>
+        </w:numPr>
+      </w:pPr>
+      <w:r>
+        <w:t xml:space="preserve">Nome -&gt; </w:t>
+      </w:r>
+      <w:r>
+        <w:t>Nome do funcionário</w:t>
+      </w:r>
+      <w:r>
+        <w:t>.</w:t>
+      </w:r>
+    </w:p>
+    <w:p>
+      <w:pPr>
+        <w:pStyle w:val="PargrafodaLista"/>
+        <w:numPr>
+          <w:ilvl w:val="0"/>
+          <w:numId w:val="5"/>
+        </w:numPr>
+      </w:pPr>
+      <w:r>
+        <w:t>Data de contratação -&gt; Data de inicio de contrato do funcionário</w:t>
+      </w:r>
+      <w:r>
+        <w:t>.</w:t>
+      </w:r>
+    </w:p>
+    <w:p>
+      <w:pPr>
+        <w:pStyle w:val="PargrafodaLista"/>
+        <w:numPr>
+          <w:ilvl w:val="0"/>
+          <w:numId w:val="5"/>
+        </w:numPr>
+      </w:pPr>
+      <w:r>
+        <w:t>Salario -&gt; Salario do funcionário</w:t>
+      </w:r>
+      <w:r>
+        <w:t>.</w:t>
       </w:r>
     </w:p>
     <w:p>
@@ -155,110 +1067,151 @@
         <w:pStyle w:val="Ttulo2"/>
       </w:pPr>
       <w:r>
-        <w:t>Conta</w:t>
-      </w:r>
-    </w:p>
-    <w:p>
-      <w:pPr>
-        <w:pStyle w:val="PargrafodaLista"/>
-        <w:numPr>
-          <w:ilvl w:val="0"/>
-          <w:numId w:val="5"/>
-        </w:numPr>
-      </w:pPr>
-      <w:proofErr w:type="gramStart"/>
-      <w:r>
-        <w:t>CPF(</w:t>
-      </w:r>
-      <w:proofErr w:type="gramEnd"/>
-      <w:r>
-        <w:t>PK) -&gt; Identificador do cliente</w:t>
-      </w:r>
-    </w:p>
-    <w:p>
-      <w:pPr>
-        <w:pStyle w:val="PargrafodaLista"/>
-        <w:numPr>
-          <w:ilvl w:val="0"/>
-          <w:numId w:val="5"/>
-        </w:numPr>
-      </w:pPr>
-      <w:r>
-        <w:t>Nome -&gt; Nome do cliente</w:t>
-      </w:r>
-    </w:p>
-    <w:p>
-      <w:pPr>
-        <w:pStyle w:val="PargrafodaLista"/>
-        <w:numPr>
-          <w:ilvl w:val="0"/>
-          <w:numId w:val="5"/>
-        </w:numPr>
-      </w:pPr>
-      <w:proofErr w:type="spellStart"/>
-      <w:r>
-        <w:t>Email</w:t>
-      </w:r>
-      <w:proofErr w:type="spellEnd"/>
-      <w:r>
-        <w:t xml:space="preserve"> -&gt; </w:t>
-      </w:r>
-      <w:proofErr w:type="spellStart"/>
-      <w:r>
-        <w:t>Email</w:t>
-      </w:r>
-      <w:proofErr w:type="spellEnd"/>
-      <w:r>
-        <w:t xml:space="preserve"> do cliente</w:t>
-      </w:r>
-    </w:p>
-    <w:p>
-      <w:pPr>
-        <w:pStyle w:val="PargrafodaLista"/>
-        <w:numPr>
-          <w:ilvl w:val="0"/>
-          <w:numId w:val="5"/>
-        </w:numPr>
-      </w:pPr>
-      <w:r>
-        <w:t>Endereço -&gt; Endereço do cliente</w:t>
-      </w:r>
-    </w:p>
-    <w:p>
-      <w:pPr>
-        <w:pStyle w:val="PargrafodaLista"/>
-        <w:numPr>
-          <w:ilvl w:val="0"/>
-          <w:numId w:val="5"/>
-        </w:numPr>
-      </w:pPr>
-      <w:r>
-        <w:t>Telefone -&gt; Telefone do cliente</w:t>
-      </w:r>
-    </w:p>
-    <w:p>
-      <w:pPr>
-        <w:pStyle w:val="PargrafodaLista"/>
-        <w:numPr>
-          <w:ilvl w:val="0"/>
-          <w:numId w:val="5"/>
-        </w:numPr>
-      </w:pPr>
-      <w:proofErr w:type="spellStart"/>
-      <w:r>
-        <w:t>Cartã</w:t>
+        <w:t>Departamento</w:t>
+      </w:r>
+    </w:p>
+    <w:p>
+      <w:pPr>
+        <w:pStyle w:val="PargrafodaLista"/>
+        <w:numPr>
+          <w:ilvl w:val="0"/>
+          <w:numId w:val="5"/>
+        </w:numPr>
+      </w:pPr>
+      <w:r>
+        <w:t>Código -&gt; Código de identificação do departamento</w:t>
+      </w:r>
+    </w:p>
+    <w:p>
+      <w:pPr>
+        <w:pStyle w:val="PargrafodaLista"/>
+        <w:numPr>
+          <w:ilvl w:val="0"/>
+          <w:numId w:val="5"/>
+        </w:numPr>
+      </w:pPr>
+      <w:r>
+        <w:t>Função -&gt; Função do Departamento.</w:t>
+      </w:r>
+    </w:p>
+    <w:p>
+      <w:pPr>
+        <w:pStyle w:val="PargrafodaLista"/>
+        <w:numPr>
+          <w:ilvl w:val="0"/>
+          <w:numId w:val="5"/>
+        </w:numPr>
+      </w:pPr>
+      <w:r>
+        <w:t>Gerencia -&gt; Gerente do departamento.</w:t>
+      </w:r>
+    </w:p>
+    <w:p>
+      <w:pPr>
+        <w:pStyle w:val="PargrafodaLista"/>
+        <w:numPr>
+          <w:ilvl w:val="0"/>
+          <w:numId w:val="5"/>
+        </w:numPr>
+      </w:pPr>
+      <w:r>
+        <w:t>Quantidade de funcionários -&gt; Quantidade de funcionários presentes no departamento</w:t>
+      </w:r>
+      <w:r>
+        <w:t>.</w:t>
+      </w:r>
+    </w:p>
+    <w:p>
+      <w:pPr>
+        <w:pStyle w:val="Ttulo2"/>
+      </w:pPr>
+      <w:r>
+        <w:t>Noticia</w:t>
+      </w:r>
+    </w:p>
+    <w:p>
+      <w:pPr>
+        <w:pStyle w:val="PargrafodaLista"/>
+        <w:numPr>
+          <w:ilvl w:val="0"/>
+          <w:numId w:val="5"/>
+        </w:numPr>
+      </w:pPr>
+      <w:r>
+        <w:t>ID -&gt; identificador da noticia.</w:t>
+      </w:r>
+    </w:p>
+    <w:p>
+      <w:pPr>
+        <w:pStyle w:val="PargrafodaLista"/>
+        <w:numPr>
+          <w:ilvl w:val="0"/>
+          <w:numId w:val="5"/>
+        </w:numPr>
+      </w:pPr>
+      <w:r>
+        <w:t>Titulo -&gt; Titulo da noticia</w:t>
+      </w:r>
+      <w:r>
+        <w:t>.</w:t>
+      </w:r>
+    </w:p>
+    <w:p>
+      <w:pPr>
+        <w:pStyle w:val="PargrafodaLista"/>
+        <w:numPr>
+          <w:ilvl w:val="0"/>
+          <w:numId w:val="5"/>
+        </w:numPr>
+      </w:pPr>
+      <w:r>
+        <w:t>Texto -&gt; Texto contido na noticia</w:t>
+      </w:r>
+      <w:r>
+        <w:t>.</w:t>
+      </w:r>
+    </w:p>
+    <w:p>
+      <w:pPr>
+        <w:pStyle w:val="PargrafodaLista"/>
+        <w:numPr>
+          <w:ilvl w:val="0"/>
+          <w:numId w:val="5"/>
+        </w:numPr>
+      </w:pPr>
+      <w:r>
+        <w:t>Imagem -&gt; Imagens contidas nas noticias</w:t>
+      </w:r>
+      <w:r>
+        <w:t>.</w:t>
+      </w:r>
+    </w:p>
+    <w:p>
+      <w:pPr>
+        <w:pStyle w:val="Ttulo2"/>
+      </w:pPr>
+      <w:r>
+        <w:t>Fórum</w:t>
+      </w:r>
+    </w:p>
+    <w:p>
+      <w:pPr>
+        <w:pStyle w:val="PargrafodaLista"/>
+        <w:numPr>
+          <w:ilvl w:val="0"/>
+          <w:numId w:val="5"/>
+        </w:numPr>
+      </w:pPr>
+      <w:r>
+        <w:t xml:space="preserve">Tema -&gt; Tema dos tópicos levantados pelos </w:t>
+      </w:r>
+      <w:r>
+        <w:t>usuários.</w:t>
       </w:r>
       <w:bookmarkStart w:id="0" w:name="_GoBack"/>
       <w:bookmarkEnd w:id="0"/>
       <w:r>
-        <w:t>o</w:t>
-      </w:r>
-      <w:r>
-        <w:t>_credito</w:t>
-      </w:r>
-      <w:proofErr w:type="spellEnd"/>
-      <w:r>
-        <w:t xml:space="preserve"> -&gt; Numero de cartão de credito</w:t>
+        <w:t xml:space="preserve"> </w:t>
       </w:r>
     </w:p>
     <w:sectPr>
@@ -271,6 +1224,56 @@
 </w:document>
 </file>
 
+<file path=word/endnotes.xml><?xml version="1.0" encoding="utf-8"?>
+<w:endnotes xmlns:wpc="http://schemas.microsoft.com/office/word/2010/wordprocessingCanvas" xmlns:mc="http://schemas.openxmlformats.org/markup-compatibility/2006" xmlns:o="urn:schemas-microsoft-com:office:office" xmlns:r="http://schemas.openxmlformats.org/officeDocument/2006/relationships" xmlns:m="http://schemas.openxmlformats.org/officeDocument/2006/math" xmlns:v="urn:schemas-microsoft-com:vml" xmlns:wp14="http://schemas.microsoft.com/office/word/2010/wordprocessingDrawing" xmlns:wp="http://schemas.openxmlformats.org/drawingml/2006/wordprocessingDrawing" xmlns:w10="urn:schemas-microsoft-com:office:word" xmlns:w="http://schemas.openxmlformats.org/wordprocessingml/2006/main" xmlns:w14="http://schemas.microsoft.com/office/word/2010/wordml" xmlns:wpg="http://schemas.microsoft.com/office/word/2010/wordprocessingGroup" xmlns:wpi="http://schemas.microsoft.com/office/word/2010/wordprocessingInk" xmlns:wne="http://schemas.microsoft.com/office/word/2006/wordml" xmlns:wps="http://schemas.microsoft.com/office/word/2010/wordprocessingShape" mc:Ignorable="w14 wp14">
+  <w:endnote w:type="separator" w:id="-1">
+    <w:p>
+      <w:pPr>
+        <w:spacing w:after="0" w:line="240" w:lineRule="auto"/>
+      </w:pPr>
+      <w:r>
+        <w:separator/>
+      </w:r>
+    </w:p>
+  </w:endnote>
+  <w:endnote w:type="continuationSeparator" w:id="0">
+    <w:p>
+      <w:pPr>
+        <w:spacing w:after="0" w:line="240" w:lineRule="auto"/>
+      </w:pPr>
+      <w:r>
+        <w:continuationSeparator/>
+      </w:r>
+    </w:p>
+  </w:endnote>
+</w:endnotes>
+</file>
+
+<file path=word/footnotes.xml><?xml version="1.0" encoding="utf-8"?>
+<w:footnotes xmlns:wpc="http://schemas.microsoft.com/office/word/2010/wordprocessingCanvas" xmlns:mc="http://schemas.openxmlformats.org/markup-compatibility/2006" xmlns:o="urn:schemas-microsoft-com:office:office" xmlns:r="http://schemas.openxmlformats.org/officeDocument/2006/relationships" xmlns:m="http://schemas.openxmlformats.org/officeDocument/2006/math" xmlns:v="urn:schemas-microsoft-com:vml" xmlns:wp14="http://schemas.microsoft.com/office/word/2010/wordprocessingDrawing" xmlns:wp="http://schemas.openxmlformats.org/drawingml/2006/wordprocessingDrawing" xmlns:w10="urn:schemas-microsoft-com:office:word" xmlns:w="http://schemas.openxmlformats.org/wordprocessingml/2006/main" xmlns:w14="http://schemas.microsoft.com/office/word/2010/wordml" xmlns:wpg="http://schemas.microsoft.com/office/word/2010/wordprocessingGroup" xmlns:wpi="http://schemas.microsoft.com/office/word/2010/wordprocessingInk" xmlns:wne="http://schemas.microsoft.com/office/word/2006/wordml" xmlns:wps="http://schemas.microsoft.com/office/word/2010/wordprocessingShape" mc:Ignorable="w14 wp14">
+  <w:footnote w:type="separator" w:id="-1">
+    <w:p>
+      <w:pPr>
+        <w:spacing w:after="0" w:line="240" w:lineRule="auto"/>
+      </w:pPr>
+      <w:r>
+        <w:separator/>
+      </w:r>
+    </w:p>
+  </w:footnote>
+  <w:footnote w:type="continuationSeparator" w:id="0">
+    <w:p>
+      <w:pPr>
+        <w:spacing w:after="0" w:line="240" w:lineRule="auto"/>
+      </w:pPr>
+      <w:r>
+        <w:continuationSeparator/>
+      </w:r>
+    </w:p>
+  </w:footnote>
+</w:footnotes>
+</file>
+
 <file path=word/numbering.xml><?xml version="1.0" encoding="utf-8"?>
 <w:numbering xmlns:wpc="http://schemas.microsoft.com/office/word/2010/wordprocessingCanvas" xmlns:mc="http://schemas.openxmlformats.org/markup-compatibility/2006" xmlns:o="urn:schemas-microsoft-com:office:office" xmlns:r="http://schemas.openxmlformats.org/officeDocument/2006/relationships" xmlns:m="http://schemas.openxmlformats.org/officeDocument/2006/math" xmlns:v="urn:schemas-microsoft-com:vml" xmlns:wp14="http://schemas.microsoft.com/office/word/2010/wordprocessingDrawing" xmlns:wp="http://schemas.openxmlformats.org/drawingml/2006/wordprocessingDrawing" xmlns:w10="urn:schemas-microsoft-com:office:word" xmlns:w="http://schemas.openxmlformats.org/wordprocessingml/2006/main" xmlns:w14="http://schemas.microsoft.com/office/word/2010/wordml" xmlns:wpg="http://schemas.microsoft.com/office/word/2010/wordprocessingGroup" xmlns:wpi="http://schemas.microsoft.com/office/word/2010/wordprocessingInk" xmlns:wne="http://schemas.microsoft.com/office/word/2006/wordml" xmlns:wps="http://schemas.microsoft.com/office/word/2010/wordprocessingShape" mc:Ignorable="w14 wp14">
   <w:abstractNum w:abstractNumId="0">
@@ -386,6 +1389,119 @@
     </w:lvl>
   </w:abstractNum>
   <w:abstractNum w:abstractNumId="1">
+    <w:nsid w:val="175724DF"/>
+    <w:multiLevelType w:val="hybridMultilevel"/>
+    <w:tmpl w:val="5B7E4716"/>
+    <w:lvl w:ilvl="0" w:tplc="04160001">
+      <w:start w:val="1"/>
+      <w:numFmt w:val="bullet"/>
+      <w:lvlText w:val=""/>
+      <w:lvlJc w:val="left"/>
+      <w:pPr>
+        <w:ind w:left="720" w:hanging="360"/>
+      </w:pPr>
+      <w:rPr>
+        <w:rFonts w:ascii="Symbol" w:hAnsi="Symbol" w:hint="default"/>
+      </w:rPr>
+    </w:lvl>
+    <w:lvl w:ilvl="1" w:tplc="04160003" w:tentative="1">
+      <w:start w:val="1"/>
+      <w:numFmt w:val="bullet"/>
+      <w:lvlText w:val="o"/>
+      <w:lvlJc w:val="left"/>
+      <w:pPr>
+        <w:ind w:left="1440" w:hanging="360"/>
+      </w:pPr>
+      <w:rPr>
+        <w:rFonts w:ascii="Courier New" w:hAnsi="Courier New" w:cs="Courier New" w:hint="default"/>
+      </w:rPr>
+    </w:lvl>
+    <w:lvl w:ilvl="2" w:tplc="04160005" w:tentative="1">
+      <w:start w:val="1"/>
+      <w:numFmt w:val="bullet"/>
+      <w:lvlText w:val=""/>
+      <w:lvlJc w:val="left"/>
+      <w:pPr>
+        <w:ind w:left="2160" w:hanging="360"/>
+      </w:pPr>
+      <w:rPr>
+        <w:rFonts w:ascii="Wingdings" w:hAnsi="Wingdings" w:hint="default"/>
+      </w:rPr>
+    </w:lvl>
+    <w:lvl w:ilvl="3" w:tplc="04160001" w:tentative="1">
+      <w:start w:val="1"/>
+      <w:numFmt w:val="bullet"/>
+      <w:lvlText w:val=""/>
+      <w:lvlJc w:val="left"/>
+      <w:pPr>
+        <w:ind w:left="2880" w:hanging="360"/>
+      </w:pPr>
+      <w:rPr>
+        <w:rFonts w:ascii="Symbol" w:hAnsi="Symbol" w:hint="default"/>
+      </w:rPr>
+    </w:lvl>
+    <w:lvl w:ilvl="4" w:tplc="04160003" w:tentative="1">
+      <w:start w:val="1"/>
+      <w:numFmt w:val="bullet"/>
+      <w:lvlText w:val="o"/>
+      <w:lvlJc w:val="left"/>
+      <w:pPr>
+        <w:ind w:left="3600" w:hanging="360"/>
+      </w:pPr>
+      <w:rPr>
+        <w:rFonts w:ascii="Courier New" w:hAnsi="Courier New" w:cs="Courier New" w:hint="default"/>
+      </w:rPr>
+    </w:lvl>
+    <w:lvl w:ilvl="5" w:tplc="04160005" w:tentative="1">
+      <w:start w:val="1"/>
+      <w:numFmt w:val="bullet"/>
+      <w:lvlText w:val=""/>
+      <w:lvlJc w:val="left"/>
+      <w:pPr>
+        <w:ind w:left="4320" w:hanging="360"/>
+      </w:pPr>
+      <w:rPr>
+        <w:rFonts w:ascii="Wingdings" w:hAnsi="Wingdings" w:hint="default"/>
+      </w:rPr>
+    </w:lvl>
+    <w:lvl w:ilvl="6" w:tplc="04160001" w:tentative="1">
+      <w:start w:val="1"/>
+      <w:numFmt w:val="bullet"/>
+      <w:lvlText w:val=""/>
+      <w:lvlJc w:val="left"/>
+      <w:pPr>
+        <w:ind w:left="5040" w:hanging="360"/>
+      </w:pPr>
+      <w:rPr>
+        <w:rFonts w:ascii="Symbol" w:hAnsi="Symbol" w:hint="default"/>
+      </w:rPr>
+    </w:lvl>
+    <w:lvl w:ilvl="7" w:tplc="04160003" w:tentative="1">
+      <w:start w:val="1"/>
+      <w:numFmt w:val="bullet"/>
+      <w:lvlText w:val="o"/>
+      <w:lvlJc w:val="left"/>
+      <w:pPr>
+        <w:ind w:left="5760" w:hanging="360"/>
+      </w:pPr>
+      <w:rPr>
+        <w:rFonts w:ascii="Courier New" w:hAnsi="Courier New" w:cs="Courier New" w:hint="default"/>
+      </w:rPr>
+    </w:lvl>
+    <w:lvl w:ilvl="8" w:tplc="04160005" w:tentative="1">
+      <w:start w:val="1"/>
+      <w:numFmt w:val="bullet"/>
+      <w:lvlText w:val=""/>
+      <w:lvlJc w:val="left"/>
+      <w:pPr>
+        <w:ind w:left="6480" w:hanging="360"/>
+      </w:pPr>
+      <w:rPr>
+        <w:rFonts w:ascii="Wingdings" w:hAnsi="Wingdings" w:hint="default"/>
+      </w:rPr>
+    </w:lvl>
+  </w:abstractNum>
+  <w:abstractNum w:abstractNumId="2">
     <w:nsid w:val="3EF8671A"/>
     <w:multiLevelType w:val="hybridMultilevel"/>
     <w:tmpl w:val="178841FE"/>
@@ -497,7 +1613,7 @@
       </w:rPr>
     </w:lvl>
   </w:abstractNum>
-  <w:abstractNum w:abstractNumId="2">
+  <w:abstractNum w:abstractNumId="3">
     <w:nsid w:val="54435938"/>
     <w:multiLevelType w:val="hybridMultilevel"/>
     <w:tmpl w:val="09240A62"/>
@@ -609,7 +1725,7 @@
       </w:rPr>
     </w:lvl>
   </w:abstractNum>
-  <w:abstractNum w:abstractNumId="3">
+  <w:abstractNum w:abstractNumId="4">
     <w:nsid w:val="5C2B2588"/>
     <w:multiLevelType w:val="hybridMultilevel"/>
     <w:tmpl w:val="7F92A32E"/>
@@ -721,7 +1837,7 @@
       </w:rPr>
     </w:lvl>
   </w:abstractNum>
-  <w:abstractNum w:abstractNumId="4">
+  <w:abstractNum w:abstractNumId="5">
     <w:nsid w:val="6A157985"/>
     <w:multiLevelType w:val="hybridMultilevel"/>
     <w:tmpl w:val="A8069626"/>
@@ -834,19 +1950,22 @@
     </w:lvl>
   </w:abstractNum>
   <w:num w:numId="1">
+    <w:abstractNumId w:val="4"/>
+  </w:num>
+  <w:num w:numId="2">
+    <w:abstractNumId w:val="5"/>
+  </w:num>
+  <w:num w:numId="3">
     <w:abstractNumId w:val="3"/>
   </w:num>
-  <w:num w:numId="2">
-    <w:abstractNumId w:val="4"/>
-  </w:num>
-  <w:num w:numId="3">
+  <w:num w:numId="4">
     <w:abstractNumId w:val="2"/>
-  </w:num>
-  <w:num w:numId="4">
-    <w:abstractNumId w:val="1"/>
   </w:num>
   <w:num w:numId="5">
     <w:abstractNumId w:val="0"/>
+  </w:num>
+  <w:num w:numId="6">
+    <w:abstractNumId w:val="1"/>
   </w:num>
 </w:numbering>
 </file>
@@ -1058,10 +2177,31 @@
       <w:szCs w:val="26"/>
     </w:rPr>
   </w:style>
+  <w:style w:type="paragraph" w:styleId="Ttulo3">
+    <w:name w:val="heading 3"/>
+    <w:basedOn w:val="Normal"/>
+    <w:next w:val="Normal"/>
+    <w:link w:val="Ttulo3Char"/>
+    <w:uiPriority w:val="9"/>
+    <w:unhideWhenUsed/>
+    <w:qFormat/>
+    <w:rsid w:val="005E5F70"/>
+    <w:pPr>
+      <w:keepNext/>
+      <w:keepLines/>
+      <w:spacing w:before="200" w:after="0"/>
+      <w:outlineLvl w:val="2"/>
+    </w:pPr>
+    <w:rPr>
+      <w:rFonts w:asciiTheme="majorHAnsi" w:eastAsiaTheme="majorEastAsia" w:hAnsiTheme="majorHAnsi" w:cstheme="majorBidi"/>
+      <w:b/>
+      <w:bCs/>
+      <w:color w:val="4F81BD" w:themeColor="accent1"/>
+    </w:rPr>
+  </w:style>
   <w:style w:type="character" w:default="1" w:styleId="Fontepargpadro">
     <w:name w:val="Default Paragraph Font"/>
     <w:uiPriority w:val="1"/>
-    <w:semiHidden/>
     <w:unhideWhenUsed/>
   </w:style>
   <w:style w:type="table" w:default="1" w:styleId="Tabelanormal">
@@ -1173,6 +2313,63 @@
     <w:pPr>
       <w:spacing w:after="0" w:line="240" w:lineRule="auto"/>
     </w:pPr>
+  </w:style>
+  <w:style w:type="character" w:customStyle="1" w:styleId="Ttulo3Char">
+    <w:name w:val="Título 3 Char"/>
+    <w:basedOn w:val="Fontepargpadro"/>
+    <w:link w:val="Ttulo3"/>
+    <w:uiPriority w:val="9"/>
+    <w:rsid w:val="005E5F70"/>
+    <w:rPr>
+      <w:rFonts w:asciiTheme="majorHAnsi" w:eastAsiaTheme="majorEastAsia" w:hAnsiTheme="majorHAnsi" w:cstheme="majorBidi"/>
+      <w:b/>
+      <w:bCs/>
+      <w:color w:val="4F81BD" w:themeColor="accent1"/>
+    </w:rPr>
+  </w:style>
+  <w:style w:type="paragraph" w:styleId="Cabealho">
+    <w:name w:val="header"/>
+    <w:basedOn w:val="Normal"/>
+    <w:link w:val="CabealhoChar"/>
+    <w:uiPriority w:val="99"/>
+    <w:unhideWhenUsed/>
+    <w:rsid w:val="00E93112"/>
+    <w:pPr>
+      <w:tabs>
+        <w:tab w:val="center" w:pos="4252"/>
+        <w:tab w:val="right" w:pos="8504"/>
+      </w:tabs>
+      <w:spacing w:after="0" w:line="240" w:lineRule="auto"/>
+    </w:pPr>
+  </w:style>
+  <w:style w:type="character" w:customStyle="1" w:styleId="CabealhoChar">
+    <w:name w:val="Cabeçalho Char"/>
+    <w:basedOn w:val="Fontepargpadro"/>
+    <w:link w:val="Cabealho"/>
+    <w:uiPriority w:val="99"/>
+    <w:rsid w:val="00E93112"/>
+  </w:style>
+  <w:style w:type="paragraph" w:styleId="Rodap">
+    <w:name w:val="footer"/>
+    <w:basedOn w:val="Normal"/>
+    <w:link w:val="RodapChar"/>
+    <w:uiPriority w:val="99"/>
+    <w:unhideWhenUsed/>
+    <w:rsid w:val="00E93112"/>
+    <w:pPr>
+      <w:tabs>
+        <w:tab w:val="center" w:pos="4252"/>
+        <w:tab w:val="right" w:pos="8504"/>
+      </w:tabs>
+      <w:spacing w:after="0" w:line="240" w:lineRule="auto"/>
+    </w:pPr>
+  </w:style>
+  <w:style w:type="character" w:customStyle="1" w:styleId="RodapChar">
+    <w:name w:val="Rodapé Char"/>
+    <w:basedOn w:val="Fontepargpadro"/>
+    <w:link w:val="Rodap"/>
+    <w:uiPriority w:val="99"/>
+    <w:rsid w:val="00E93112"/>
   </w:style>
 </w:styles>
 </file>
@@ -1384,10 +2581,31 @@
       <w:szCs w:val="26"/>
     </w:rPr>
   </w:style>
+  <w:style w:type="paragraph" w:styleId="Ttulo3">
+    <w:name w:val="heading 3"/>
+    <w:basedOn w:val="Normal"/>
+    <w:next w:val="Normal"/>
+    <w:link w:val="Ttulo3Char"/>
+    <w:uiPriority w:val="9"/>
+    <w:unhideWhenUsed/>
+    <w:qFormat/>
+    <w:rsid w:val="005E5F70"/>
+    <w:pPr>
+      <w:keepNext/>
+      <w:keepLines/>
+      <w:spacing w:before="200" w:after="0"/>
+      <w:outlineLvl w:val="2"/>
+    </w:pPr>
+    <w:rPr>
+      <w:rFonts w:asciiTheme="majorHAnsi" w:eastAsiaTheme="majorEastAsia" w:hAnsiTheme="majorHAnsi" w:cstheme="majorBidi"/>
+      <w:b/>
+      <w:bCs/>
+      <w:color w:val="4F81BD" w:themeColor="accent1"/>
+    </w:rPr>
+  </w:style>
   <w:style w:type="character" w:default="1" w:styleId="Fontepargpadro">
     <w:name w:val="Default Paragraph Font"/>
     <w:uiPriority w:val="1"/>
-    <w:semiHidden/>
     <w:unhideWhenUsed/>
   </w:style>
   <w:style w:type="table" w:default="1" w:styleId="Tabelanormal">
@@ -1499,6 +2717,63 @@
     <w:pPr>
       <w:spacing w:after="0" w:line="240" w:lineRule="auto"/>
     </w:pPr>
+  </w:style>
+  <w:style w:type="character" w:customStyle="1" w:styleId="Ttulo3Char">
+    <w:name w:val="Título 3 Char"/>
+    <w:basedOn w:val="Fontepargpadro"/>
+    <w:link w:val="Ttulo3"/>
+    <w:uiPriority w:val="9"/>
+    <w:rsid w:val="005E5F70"/>
+    <w:rPr>
+      <w:rFonts w:asciiTheme="majorHAnsi" w:eastAsiaTheme="majorEastAsia" w:hAnsiTheme="majorHAnsi" w:cstheme="majorBidi"/>
+      <w:b/>
+      <w:bCs/>
+      <w:color w:val="4F81BD" w:themeColor="accent1"/>
+    </w:rPr>
+  </w:style>
+  <w:style w:type="paragraph" w:styleId="Cabealho">
+    <w:name w:val="header"/>
+    <w:basedOn w:val="Normal"/>
+    <w:link w:val="CabealhoChar"/>
+    <w:uiPriority w:val="99"/>
+    <w:unhideWhenUsed/>
+    <w:rsid w:val="00E93112"/>
+    <w:pPr>
+      <w:tabs>
+        <w:tab w:val="center" w:pos="4252"/>
+        <w:tab w:val="right" w:pos="8504"/>
+      </w:tabs>
+      <w:spacing w:after="0" w:line="240" w:lineRule="auto"/>
+    </w:pPr>
+  </w:style>
+  <w:style w:type="character" w:customStyle="1" w:styleId="CabealhoChar">
+    <w:name w:val="Cabeçalho Char"/>
+    <w:basedOn w:val="Fontepargpadro"/>
+    <w:link w:val="Cabealho"/>
+    <w:uiPriority w:val="99"/>
+    <w:rsid w:val="00E93112"/>
+  </w:style>
+  <w:style w:type="paragraph" w:styleId="Rodap">
+    <w:name w:val="footer"/>
+    <w:basedOn w:val="Normal"/>
+    <w:link w:val="RodapChar"/>
+    <w:uiPriority w:val="99"/>
+    <w:unhideWhenUsed/>
+    <w:rsid w:val="00E93112"/>
+    <w:pPr>
+      <w:tabs>
+        <w:tab w:val="center" w:pos="4252"/>
+        <w:tab w:val="right" w:pos="8504"/>
+      </w:tabs>
+      <w:spacing w:after="0" w:line="240" w:lineRule="auto"/>
+    </w:pPr>
+  </w:style>
+  <w:style w:type="character" w:customStyle="1" w:styleId="RodapChar">
+    <w:name w:val="Rodapé Char"/>
+    <w:basedOn w:val="Fontepargpadro"/>
+    <w:link w:val="Rodap"/>
+    <w:uiPriority w:val="99"/>
+    <w:rsid w:val="00E93112"/>
   </w:style>
 </w:styles>
 </file>

</xml_diff>

<commit_message>
Finished Trabalho M3 Banco de Dados
</commit_message>
<xml_diff>
--- a/Banco_De_Dados/Documentacao_Banco_de_Dados_M2.docx
+++ b/Banco_De_Dados/Documentacao_Banco_de_Dados_M2.docx
@@ -448,6 +448,36 @@
           <w:rFonts w:ascii="Times New Roman" w:hAnsi="Times New Roman" w:cs="Times New Roman"/>
           <w:u w:val="single"/>
         </w:rPr>
+        <w:t>Login</w:t>
+      </w:r>
+      <w:r>
+        <w:rPr>
+          <w:rFonts w:ascii="Times New Roman" w:hAnsi="Times New Roman" w:cs="Times New Roman"/>
+        </w:rPr>
+        <w:t xml:space="preserve"> -&gt; Login usado para acessar a conta.</w:t>
+      </w:r>
+      <w:r>
+        <w:rPr>
+          <w:rFonts w:ascii="Times New Roman" w:hAnsi="Times New Roman" w:cs="Times New Roman"/>
+        </w:rPr>
+        <w:t xml:space="preserve"> </w:t>
+      </w:r>
+    </w:p>
+    <w:p>
+      <w:pPr>
+        <w:pStyle w:val="PargrafodaLista"/>
+        <w:numPr>
+          <w:ilvl w:val="0"/>
+          <w:numId w:val="5"/>
+        </w:numPr>
+        <w:rPr>
+          <w:rFonts w:ascii="Times New Roman" w:hAnsi="Times New Roman" w:cs="Times New Roman"/>
+        </w:rPr>
+      </w:pPr>
+      <w:r>
+        <w:rPr>
+          <w:rFonts w:ascii="Times New Roman" w:hAnsi="Times New Roman" w:cs="Times New Roman"/>
+        </w:rPr>
         <w:t>Apelido</w:t>
       </w:r>
       <w:r>
@@ -532,24 +562,6 @@
         <w:rPr>
           <w:rFonts w:ascii="Times New Roman" w:hAnsi="Times New Roman" w:cs="Times New Roman"/>
         </w:rPr>
-        <w:t>Login -&gt; Login usado para acessar a conta.</w:t>
-      </w:r>
-    </w:p>
-    <w:p>
-      <w:pPr>
-        <w:pStyle w:val="PargrafodaLista"/>
-        <w:numPr>
-          <w:ilvl w:val="0"/>
-          <w:numId w:val="5"/>
-        </w:numPr>
-        <w:rPr>
-          <w:rFonts w:ascii="Times New Roman" w:hAnsi="Times New Roman" w:cs="Times New Roman"/>
-        </w:rPr>
-      </w:pPr>
-      <w:r>
-        <w:rPr>
-          <w:rFonts w:ascii="Times New Roman" w:hAnsi="Times New Roman" w:cs="Times New Roman"/>
-        </w:rPr>
         <w:t>Senha -&gt; Senha usada para acessar a conta.</w:t>
       </w:r>
     </w:p>
@@ -588,6 +600,12 @@
         </w:rPr>
         <w:t>do cliente.</w:t>
       </w:r>
+      <w:r>
+        <w:rPr>
+          <w:rFonts w:ascii="Times New Roman" w:hAnsi="Times New Roman" w:cs="Times New Roman"/>
+        </w:rPr>
+        <w:t xml:space="preserve"> </w:t>
+      </w:r>
     </w:p>
     <w:p>
       <w:pPr>
@@ -622,7 +640,19 @@
         <w:rPr>
           <w:rFonts w:ascii="Times New Roman" w:hAnsi="Times New Roman" w:cs="Times New Roman"/>
         </w:rPr>
-        <w:t>Telefone -&gt; Telefone do cliente: Apenas um numero é pedido.</w:t>
+        <w:t>Telefone</w:t>
+      </w:r>
+      <w:r>
+        <w:rPr>
+          <w:rFonts w:ascii="Times New Roman" w:hAnsi="Times New Roman" w:cs="Times New Roman"/>
+        </w:rPr>
+        <w:t>Contato</w:t>
+      </w:r>
+      <w:r>
+        <w:rPr>
+          <w:rFonts w:ascii="Times New Roman" w:hAnsi="Times New Roman" w:cs="Times New Roman"/>
+        </w:rPr>
+        <w:t xml:space="preserve"> -&gt; Telefone do cliente: Apenas um numero é pedido.</w:t>
       </w:r>
     </w:p>
     <w:p>
@@ -845,1073 +875,1069 @@
         </w:rPr>
         <w:t xml:space="preserve"> </w:t>
       </w:r>
+    </w:p>
+    <w:p>
+      <w:pPr>
+        <w:pStyle w:val="PargrafodaLista"/>
+        <w:numPr>
+          <w:ilvl w:val="0"/>
+          <w:numId w:val="5"/>
+        </w:numPr>
+        <w:rPr>
+          <w:rFonts w:ascii="Times New Roman" w:hAnsi="Times New Roman" w:cs="Times New Roman"/>
+        </w:rPr>
+      </w:pPr>
+      <w:r>
+        <w:rPr>
+          <w:rFonts w:ascii="Times New Roman" w:hAnsi="Times New Roman" w:cs="Times New Roman"/>
+        </w:rPr>
+        <w:t>Data de aquisição -&gt; Data em que a posse do produto foi efetuada.</w:t>
+      </w:r>
+    </w:p>
+    <w:p>
+      <w:pPr>
+        <w:pStyle w:val="PargrafodaLista"/>
+        <w:numPr>
+          <w:ilvl w:val="0"/>
+          <w:numId w:val="5"/>
+        </w:numPr>
+        <w:rPr>
+          <w:rFonts w:ascii="Times New Roman" w:hAnsi="Times New Roman" w:cs="Times New Roman"/>
+        </w:rPr>
+      </w:pPr>
+      <w:r>
+        <w:rPr>
+          <w:rFonts w:ascii="Times New Roman" w:hAnsi="Times New Roman" w:cs="Times New Roman"/>
+        </w:rPr>
+        <w:t>Tipo de aquisição -&gt; Identifica de que forma a conta possui o produto, seja por compra, presente, ou por algum tipo de evento.</w:t>
+      </w:r>
+    </w:p>
+    <w:p>
+      <w:pPr>
+        <w:pStyle w:val="PargrafodaLista"/>
+        <w:numPr>
+          <w:ilvl w:val="0"/>
+          <w:numId w:val="5"/>
+        </w:numPr>
+        <w:rPr>
+          <w:rFonts w:ascii="Times New Roman" w:hAnsi="Times New Roman" w:cs="Times New Roman"/>
+        </w:rPr>
+      </w:pPr>
+      <w:r>
+        <w:rPr>
+          <w:rFonts w:ascii="Times New Roman" w:hAnsi="Times New Roman" w:cs="Times New Roman"/>
+        </w:rPr>
+        <w:t>Avaliação do Usuario -&gt; Avaliação descrita do usuario sobre o que achou do produto.</w:t>
+      </w:r>
+    </w:p>
+    <w:p>
+      <w:pPr>
+        <w:pStyle w:val="PargrafodaLista"/>
+        <w:numPr>
+          <w:ilvl w:val="0"/>
+          <w:numId w:val="5"/>
+        </w:numPr>
+        <w:rPr>
+          <w:rFonts w:ascii="Times New Roman" w:hAnsi="Times New Roman" w:cs="Times New Roman"/>
+        </w:rPr>
+      </w:pPr>
+      <w:r>
+        <w:rPr>
+          <w:rFonts w:ascii="Times New Roman" w:hAnsi="Times New Roman" w:cs="Times New Roman"/>
+        </w:rPr>
+        <w:t>Nota -&gt; Nota que o usuario deu ao produto(0 a 10).</w:t>
+      </w:r>
+    </w:p>
+    <w:p>
+      <w:pPr>
+        <w:pStyle w:val="Cabealho2"/>
+      </w:pPr>
+      <w:r>
+        <w:t>(Conta, Topico) Cria</w:t>
+      </w:r>
+    </w:p>
+    <w:p>
+      <w:pPr>
+        <w:pStyle w:val="Cabealho2"/>
+        <w:rPr>
+          <w:rFonts w:ascii="Times New Roman" w:hAnsi="Times New Roman" w:cs="Times New Roman"/>
+        </w:rPr>
+      </w:pPr>
+      <w:r>
+        <w:rPr>
+          <w:rFonts w:ascii="Times New Roman" w:hAnsi="Times New Roman" w:cs="Times New Roman"/>
+        </w:rPr>
+        <w:t>Produto</w:t>
+      </w:r>
+    </w:p>
+    <w:p>
+      <w:pPr>
+        <w:pStyle w:val="PargrafodaLista"/>
+        <w:numPr>
+          <w:ilvl w:val="0"/>
+          <w:numId w:val="5"/>
+        </w:numPr>
+        <w:rPr>
+          <w:rFonts w:ascii="Times New Roman" w:hAnsi="Times New Roman" w:cs="Times New Roman"/>
+        </w:rPr>
+      </w:pPr>
+      <w:r>
+        <w:rPr>
+          <w:rFonts w:ascii="Times New Roman" w:hAnsi="Times New Roman" w:cs="Times New Roman"/>
+          <w:u w:val="single"/>
+        </w:rPr>
+        <w:t>Nome</w:t>
+      </w:r>
+      <w:r>
+        <w:rPr>
+          <w:rFonts w:ascii="Times New Roman" w:hAnsi="Times New Roman" w:cs="Times New Roman"/>
+        </w:rPr>
+        <w:t xml:space="preserve">-&gt; Nome do </w:t>
+      </w:r>
+      <w:r>
+        <w:rPr>
+          <w:rFonts w:ascii="Times New Roman" w:hAnsi="Times New Roman" w:cs="Times New Roman"/>
+        </w:rPr>
+        <w:t>produto</w:t>
+      </w:r>
+      <w:r>
+        <w:rPr>
+          <w:rFonts w:ascii="Times New Roman" w:hAnsi="Times New Roman" w:cs="Times New Roman"/>
+        </w:rPr>
+        <w:t>.</w:t>
+      </w:r>
+    </w:p>
+    <w:p>
+      <w:pPr>
+        <w:pStyle w:val="PargrafodaLista"/>
+        <w:numPr>
+          <w:ilvl w:val="0"/>
+          <w:numId w:val="5"/>
+        </w:numPr>
+        <w:rPr>
+          <w:rFonts w:ascii="Times New Roman" w:hAnsi="Times New Roman" w:cs="Times New Roman"/>
+        </w:rPr>
+      </w:pPr>
+      <w:r>
+        <w:rPr>
+          <w:rFonts w:ascii="Times New Roman" w:hAnsi="Times New Roman" w:cs="Times New Roman"/>
+        </w:rPr>
+        <w:t xml:space="preserve">#Publicadora -&gt; Identifica a publicadora do </w:t>
+      </w:r>
+      <w:r>
+        <w:rPr>
+          <w:rFonts w:ascii="Times New Roman" w:hAnsi="Times New Roman" w:cs="Times New Roman"/>
+        </w:rPr>
+        <w:t>produto</w:t>
+      </w:r>
+      <w:r>
+        <w:rPr>
+          <w:rFonts w:ascii="Times New Roman" w:hAnsi="Times New Roman" w:cs="Times New Roman"/>
+        </w:rPr>
+        <w:t>.</w:t>
+      </w:r>
+    </w:p>
+    <w:p>
+      <w:pPr>
+        <w:pStyle w:val="PargrafodaLista"/>
+        <w:numPr>
+          <w:ilvl w:val="0"/>
+          <w:numId w:val="5"/>
+        </w:numPr>
+        <w:rPr>
+          <w:rFonts w:ascii="Times New Roman" w:hAnsi="Times New Roman" w:cs="Times New Roman"/>
+        </w:rPr>
+      </w:pPr>
+      <w:r>
+        <w:rPr>
+          <w:rFonts w:ascii="Times New Roman" w:hAnsi="Times New Roman" w:cs="Times New Roman"/>
+        </w:rPr>
+        <w:t xml:space="preserve">#Desenvolvedora -&gt; Identifica a desenvolvedora do </w:t>
+      </w:r>
+      <w:r>
+        <w:rPr>
+          <w:rFonts w:ascii="Times New Roman" w:hAnsi="Times New Roman" w:cs="Times New Roman"/>
+        </w:rPr>
+        <w:t>produto</w:t>
+      </w:r>
+      <w:r>
+        <w:rPr>
+          <w:rFonts w:ascii="Times New Roman" w:hAnsi="Times New Roman" w:cs="Times New Roman"/>
+        </w:rPr>
+        <w:t>.</w:t>
+      </w:r>
+    </w:p>
+    <w:p>
+      <w:pPr>
+        <w:pStyle w:val="PargrafodaLista"/>
+        <w:numPr>
+          <w:ilvl w:val="0"/>
+          <w:numId w:val="5"/>
+        </w:numPr>
+        <w:rPr>
+          <w:rFonts w:ascii="Times New Roman" w:hAnsi="Times New Roman" w:cs="Times New Roman"/>
+        </w:rPr>
+      </w:pPr>
+      <w:r>
+        <w:rPr>
+          <w:rFonts w:ascii="Times New Roman" w:hAnsi="Times New Roman" w:cs="Times New Roman"/>
+        </w:rPr>
+        <w:t xml:space="preserve">#Distribuidora -&gt; Identifica a distribuidora do </w:t>
+      </w:r>
+      <w:r>
+        <w:rPr>
+          <w:rFonts w:ascii="Times New Roman" w:hAnsi="Times New Roman" w:cs="Times New Roman"/>
+        </w:rPr>
+        <w:t>produto</w:t>
+      </w:r>
+      <w:r>
+        <w:rPr>
+          <w:rFonts w:ascii="Times New Roman" w:hAnsi="Times New Roman" w:cs="Times New Roman"/>
+        </w:rPr>
+        <w:t>.</w:t>
+      </w:r>
+    </w:p>
+    <w:p>
+      <w:pPr>
+        <w:pStyle w:val="PargrafodaLista"/>
+        <w:numPr>
+          <w:ilvl w:val="0"/>
+          <w:numId w:val="5"/>
+        </w:numPr>
+        <w:rPr>
+          <w:rFonts w:ascii="Times New Roman" w:hAnsi="Times New Roman" w:cs="Times New Roman"/>
+        </w:rPr>
+      </w:pPr>
+      <w:r>
+        <w:rPr>
+          <w:rFonts w:ascii="Times New Roman" w:hAnsi="Times New Roman" w:cs="Times New Roman"/>
+        </w:rPr>
+        <w:t xml:space="preserve">Descrição -&gt; Resumo sobre </w:t>
+      </w:r>
+      <w:r>
+        <w:rPr>
+          <w:rFonts w:ascii="Times New Roman" w:hAnsi="Times New Roman" w:cs="Times New Roman"/>
+        </w:rPr>
+        <w:t>produto</w:t>
+      </w:r>
+      <w:r>
+        <w:rPr>
+          <w:rFonts w:ascii="Times New Roman" w:hAnsi="Times New Roman" w:cs="Times New Roman"/>
+        </w:rPr>
+        <w:t>.</w:t>
+      </w:r>
+    </w:p>
+    <w:p>
+      <w:pPr>
+        <w:pStyle w:val="PargrafodaLista"/>
+        <w:numPr>
+          <w:ilvl w:val="0"/>
+          <w:numId w:val="5"/>
+        </w:numPr>
+        <w:rPr>
+          <w:rFonts w:ascii="Times New Roman" w:hAnsi="Times New Roman" w:cs="Times New Roman"/>
+        </w:rPr>
+      </w:pPr>
+      <w:r>
+        <w:rPr>
+          <w:rFonts w:ascii="Times New Roman" w:hAnsi="Times New Roman" w:cs="Times New Roman"/>
+        </w:rPr>
+        <w:t xml:space="preserve">Preço -&gt; </w:t>
+      </w:r>
+      <w:r>
+        <w:rPr>
+          <w:rFonts w:ascii="Times New Roman" w:hAnsi="Times New Roman" w:cs="Times New Roman"/>
+        </w:rPr>
+        <w:t xml:space="preserve">Preço do </w:t>
+      </w:r>
+      <w:r>
+        <w:rPr>
+          <w:rFonts w:ascii="Times New Roman" w:hAnsi="Times New Roman" w:cs="Times New Roman"/>
+        </w:rPr>
+        <w:t>produto</w:t>
+      </w:r>
+      <w:r>
+        <w:rPr>
+          <w:rFonts w:ascii="Times New Roman" w:hAnsi="Times New Roman" w:cs="Times New Roman"/>
+        </w:rPr>
+        <w:t>.</w:t>
+      </w:r>
+    </w:p>
+    <w:p>
+      <w:pPr>
+        <w:pStyle w:val="PargrafodaLista"/>
+        <w:numPr>
+          <w:ilvl w:val="0"/>
+          <w:numId w:val="5"/>
+        </w:numPr>
+        <w:rPr>
+          <w:rFonts w:ascii="Times New Roman" w:hAnsi="Times New Roman" w:cs="Times New Roman"/>
+        </w:rPr>
+      </w:pPr>
+      <w:r>
+        <w:rPr>
+          <w:rFonts w:ascii="Times New Roman" w:hAnsi="Times New Roman" w:cs="Times New Roman"/>
+        </w:rPr>
+        <w:t xml:space="preserve">Data de lançamento -&gt; Data em que o </w:t>
+      </w:r>
+      <w:r>
+        <w:rPr>
+          <w:rFonts w:ascii="Times New Roman" w:hAnsi="Times New Roman" w:cs="Times New Roman"/>
+        </w:rPr>
+        <w:t>produto</w:t>
+      </w:r>
+      <w:r>
+        <w:rPr>
+          <w:rFonts w:ascii="Times New Roman" w:hAnsi="Times New Roman" w:cs="Times New Roman"/>
+        </w:rPr>
+        <w:t xml:space="preserve"> estará</w:t>
+      </w:r>
+      <w:r>
+        <w:rPr>
+          <w:rFonts w:ascii="Times New Roman" w:hAnsi="Times New Roman" w:cs="Times New Roman"/>
+        </w:rPr>
+        <w:t>(ou esta)</w:t>
+      </w:r>
+      <w:r>
+        <w:rPr>
+          <w:rFonts w:ascii="Times New Roman" w:hAnsi="Times New Roman" w:cs="Times New Roman"/>
+        </w:rPr>
+        <w:t xml:space="preserve"> disponível aos usuários</w:t>
+      </w:r>
+      <w:r>
+        <w:rPr>
+          <w:rFonts w:ascii="Times New Roman" w:hAnsi="Times New Roman" w:cs="Times New Roman"/>
+        </w:rPr>
+        <w:t>.</w:t>
+      </w:r>
+    </w:p>
+    <w:p>
+      <w:pPr>
+        <w:pStyle w:val="PargrafodaLista"/>
+        <w:numPr>
+          <w:ilvl w:val="0"/>
+          <w:numId w:val="5"/>
+        </w:numPr>
+        <w:rPr>
+          <w:rFonts w:ascii="Times New Roman" w:hAnsi="Times New Roman" w:cs="Times New Roman"/>
+        </w:rPr>
+      </w:pPr>
+      <w:r>
+        <w:rPr>
+          <w:rFonts w:ascii="Times New Roman" w:hAnsi="Times New Roman" w:cs="Times New Roman"/>
+        </w:rPr>
+        <w:t>Vídeo promocional -&gt; Vídeos mostrando parte do produto</w:t>
+      </w:r>
+      <w:r>
+        <w:rPr>
+          <w:rFonts w:ascii="Times New Roman" w:hAnsi="Times New Roman" w:cs="Times New Roman"/>
+        </w:rPr>
+        <w:t>.</w:t>
+      </w:r>
+    </w:p>
+    <w:p>
+      <w:pPr>
+        <w:pStyle w:val="PargrafodaLista"/>
+        <w:numPr>
+          <w:ilvl w:val="0"/>
+          <w:numId w:val="5"/>
+        </w:numPr>
+        <w:rPr>
+          <w:rFonts w:ascii="Times New Roman" w:hAnsi="Times New Roman" w:cs="Times New Roman"/>
+        </w:rPr>
+      </w:pPr>
+      <w:r>
+        <w:rPr>
+          <w:rFonts w:ascii="Times New Roman" w:hAnsi="Times New Roman" w:cs="Times New Roman"/>
+        </w:rPr>
+        <w:t>Imagens promocionais -&gt; Imagens mostrando parte do produto</w:t>
+      </w:r>
+      <w:r>
+        <w:rPr>
+          <w:rFonts w:ascii="Times New Roman" w:hAnsi="Times New Roman" w:cs="Times New Roman"/>
+        </w:rPr>
+        <w:t>.</w:t>
+      </w:r>
+    </w:p>
+    <w:p>
+      <w:pPr>
+        <w:pStyle w:val="PargrafodaLista"/>
+        <w:numPr>
+          <w:ilvl w:val="0"/>
+          <w:numId w:val="5"/>
+        </w:numPr>
+        <w:rPr>
+          <w:rFonts w:ascii="Times New Roman" w:hAnsi="Times New Roman" w:cs="Times New Roman"/>
+        </w:rPr>
+      </w:pPr>
+      <w:r>
+        <w:rPr>
+          <w:rFonts w:ascii="Times New Roman" w:hAnsi="Times New Roman" w:cs="Times New Roman"/>
+        </w:rPr>
+        <w:t>Nota</w:t>
+      </w:r>
+      <w:r>
+        <w:rPr>
+          <w:rFonts w:ascii="Times New Roman" w:hAnsi="Times New Roman" w:cs="Times New Roman"/>
+        </w:rPr>
+        <w:t xml:space="preserve"> -&gt; Média da nota que a maioria dos usuários </w:t>
+      </w:r>
+      <w:r>
+        <w:rPr>
+          <w:rFonts w:ascii="Times New Roman" w:hAnsi="Times New Roman" w:cs="Times New Roman"/>
+        </w:rPr>
+        <w:t>deram</w:t>
+      </w:r>
+      <w:r>
+        <w:rPr>
+          <w:rFonts w:ascii="Times New Roman" w:hAnsi="Times New Roman" w:cs="Times New Roman"/>
+        </w:rPr>
+        <w:t xml:space="preserve"> ao </w:t>
+      </w:r>
+      <w:r>
+        <w:rPr>
+          <w:rFonts w:ascii="Times New Roman" w:hAnsi="Times New Roman" w:cs="Times New Roman"/>
+        </w:rPr>
+        <w:t>produto</w:t>
+      </w:r>
+      <w:r>
+        <w:rPr>
+          <w:rFonts w:ascii="Times New Roman" w:hAnsi="Times New Roman" w:cs="Times New Roman"/>
+        </w:rPr>
+        <w:t>.</w:t>
+      </w:r>
+    </w:p>
+    <w:p>
+      <w:pPr>
+        <w:pStyle w:val="Cabealho2"/>
+      </w:pPr>
+      <w:r>
+        <w:t>(Produto) Jogo</w:t>
+      </w:r>
+    </w:p>
+    <w:p>
+      <w:pPr>
+        <w:pStyle w:val="PargrafodaLista"/>
+        <w:numPr>
+          <w:ilvl w:val="0"/>
+          <w:numId w:val="5"/>
+        </w:numPr>
+      </w:pPr>
+      <w:r>
+        <w:t>Tipo -&gt; Tipo em que o jogo se encaixa, ex: RTS, RPG, FPS.</w:t>
+      </w:r>
+    </w:p>
+    <w:p>
+      <w:pPr>
+        <w:pStyle w:val="PargrafodaLista"/>
+        <w:numPr>
+          <w:ilvl w:val="0"/>
+          <w:numId w:val="5"/>
+        </w:numPr>
+      </w:pPr>
+      <w:r>
+        <w:t xml:space="preserve">Media de jogadores -&gt; Media de jogadores nos ultimos 2 anos </w:t>
+      </w:r>
+    </w:p>
+    <w:p>
+      <w:pPr>
+        <w:pStyle w:val="Cabealho2"/>
+      </w:pPr>
+      <w:r>
+        <w:t>(Produto) Software</w:t>
+      </w:r>
+    </w:p>
+    <w:p>
+      <w:pPr>
+        <w:pStyle w:val="PargrafodaLista"/>
+        <w:numPr>
+          <w:ilvl w:val="0"/>
+          <w:numId w:val="5"/>
+        </w:numPr>
+      </w:pPr>
+      <w:r>
+        <w:t>Descrição sobre ferramentas -&gt; Resumo sobre ferramentas disponiveis.</w:t>
+      </w:r>
+    </w:p>
+    <w:p>
+      <w:pPr>
+        <w:pStyle w:val="Cabealho2"/>
+        <w:rPr>
+          <w:rFonts w:ascii="Times New Roman" w:hAnsi="Times New Roman" w:cs="Times New Roman"/>
+        </w:rPr>
+      </w:pPr>
+      <w:r>
+        <w:rPr>
+          <w:rFonts w:ascii="Times New Roman" w:hAnsi="Times New Roman" w:cs="Times New Roman"/>
+        </w:rPr>
+        <w:t>Funcionário</w:t>
+      </w:r>
+    </w:p>
+    <w:p>
+      <w:pPr>
+        <w:pStyle w:val="PargrafodaLista"/>
+        <w:numPr>
+          <w:ilvl w:val="0"/>
+          <w:numId w:val="5"/>
+        </w:numPr>
+        <w:rPr>
+          <w:rFonts w:ascii="Times New Roman" w:hAnsi="Times New Roman" w:cs="Times New Roman"/>
+        </w:rPr>
+      </w:pPr>
+      <w:r>
+        <w:rPr>
+          <w:rFonts w:ascii="Times New Roman" w:hAnsi="Times New Roman" w:cs="Times New Roman"/>
+          <w:u w:val="single"/>
+        </w:rPr>
+        <w:t>CPF</w:t>
+      </w:r>
+      <w:r>
+        <w:rPr>
+          <w:rFonts w:ascii="Times New Roman" w:hAnsi="Times New Roman" w:cs="Times New Roman"/>
+        </w:rPr>
+        <w:t xml:space="preserve">-&gt; </w:t>
+      </w:r>
+      <w:r>
+        <w:rPr>
+          <w:rFonts w:ascii="Times New Roman" w:hAnsi="Times New Roman" w:cs="Times New Roman"/>
+        </w:rPr>
+        <w:t xml:space="preserve">CPF </w:t>
+      </w:r>
+      <w:r>
+        <w:rPr>
+          <w:rFonts w:ascii="Times New Roman" w:hAnsi="Times New Roman" w:cs="Times New Roman"/>
+        </w:rPr>
+        <w:t>identificador do funcionário</w:t>
+      </w:r>
+      <w:r>
+        <w:rPr>
+          <w:rFonts w:ascii="Times New Roman" w:hAnsi="Times New Roman" w:cs="Times New Roman"/>
+        </w:rPr>
+        <w:t>.</w:t>
+      </w:r>
+    </w:p>
+    <w:p>
+      <w:pPr>
+        <w:pStyle w:val="PargrafodaLista"/>
+        <w:numPr>
+          <w:ilvl w:val="0"/>
+          <w:numId w:val="5"/>
+        </w:numPr>
+        <w:rPr>
+          <w:rFonts w:ascii="Times New Roman" w:hAnsi="Times New Roman" w:cs="Times New Roman"/>
+        </w:rPr>
+      </w:pPr>
+      <w:r>
+        <w:rPr>
+          <w:rFonts w:ascii="Times New Roman" w:hAnsi="Times New Roman" w:cs="Times New Roman"/>
+        </w:rPr>
+        <w:t>#CódigoDepartamento -&gt; Identifica a qual departamento o Funcionário pertence</w:t>
+      </w:r>
+    </w:p>
+    <w:p>
+      <w:pPr>
+        <w:pStyle w:val="PargrafodaLista"/>
+        <w:numPr>
+          <w:ilvl w:val="0"/>
+          <w:numId w:val="5"/>
+        </w:numPr>
+        <w:rPr>
+          <w:rFonts w:ascii="Times New Roman" w:hAnsi="Times New Roman" w:cs="Times New Roman"/>
+        </w:rPr>
+      </w:pPr>
+      <w:r>
+        <w:rPr>
+          <w:rFonts w:ascii="Times New Roman" w:hAnsi="Times New Roman" w:cs="Times New Roman"/>
+        </w:rPr>
+        <w:t>RG -&gt; RG do funcionário.</w:t>
+      </w:r>
+    </w:p>
+    <w:p>
+      <w:pPr>
+        <w:pStyle w:val="PargrafodaLista"/>
+        <w:numPr>
+          <w:ilvl w:val="0"/>
+          <w:numId w:val="5"/>
+        </w:numPr>
+        <w:rPr>
+          <w:rFonts w:ascii="Times New Roman" w:hAnsi="Times New Roman" w:cs="Times New Roman"/>
+        </w:rPr>
+      </w:pPr>
+      <w:r>
+        <w:rPr>
+          <w:rFonts w:ascii="Times New Roman" w:hAnsi="Times New Roman" w:cs="Times New Roman"/>
+        </w:rPr>
+        <w:t>Data de nascimento</w:t>
+      </w:r>
+      <w:r>
+        <w:rPr>
+          <w:rFonts w:ascii="Times New Roman" w:hAnsi="Times New Roman" w:cs="Times New Roman"/>
+          <w:u w:val="single"/>
+        </w:rPr>
+        <w:t xml:space="preserve"> </w:t>
+      </w:r>
+      <w:r>
+        <w:rPr>
+          <w:rFonts w:ascii="Times New Roman" w:hAnsi="Times New Roman" w:cs="Times New Roman"/>
+        </w:rPr>
+        <w:t>-&gt; Data de nascimento do funcionário.</w:t>
+      </w:r>
+    </w:p>
+    <w:p>
+      <w:pPr>
+        <w:pStyle w:val="PargrafodaLista"/>
+        <w:numPr>
+          <w:ilvl w:val="0"/>
+          <w:numId w:val="5"/>
+        </w:numPr>
+        <w:rPr>
+          <w:rFonts w:ascii="Times New Roman" w:hAnsi="Times New Roman" w:cs="Times New Roman"/>
+        </w:rPr>
+      </w:pPr>
+      <w:r>
+        <w:rPr>
+          <w:rFonts w:ascii="Times New Roman" w:hAnsi="Times New Roman" w:cs="Times New Roman"/>
+        </w:rPr>
+        <w:t xml:space="preserve">Nome -&gt; </w:t>
+      </w:r>
+      <w:r>
+        <w:rPr>
+          <w:rFonts w:ascii="Times New Roman" w:hAnsi="Times New Roman" w:cs="Times New Roman"/>
+        </w:rPr>
+        <w:t>Nome do funcionário</w:t>
+      </w:r>
+      <w:r>
+        <w:rPr>
+          <w:rFonts w:ascii="Times New Roman" w:hAnsi="Times New Roman" w:cs="Times New Roman"/>
+        </w:rPr>
+        <w:t>.</w:t>
+      </w:r>
+    </w:p>
+    <w:p>
+      <w:pPr>
+        <w:pStyle w:val="PargrafodaLista"/>
+        <w:numPr>
+          <w:ilvl w:val="0"/>
+          <w:numId w:val="5"/>
+        </w:numPr>
+        <w:rPr>
+          <w:rFonts w:ascii="Times New Roman" w:hAnsi="Times New Roman" w:cs="Times New Roman"/>
+        </w:rPr>
+      </w:pPr>
+      <w:r>
+        <w:rPr>
+          <w:rFonts w:ascii="Times New Roman" w:hAnsi="Times New Roman" w:cs="Times New Roman"/>
+        </w:rPr>
+        <w:t>Data de contratação -&gt; Data de inicio de contrato do funcionário</w:t>
+      </w:r>
+      <w:r>
+        <w:rPr>
+          <w:rFonts w:ascii="Times New Roman" w:hAnsi="Times New Roman" w:cs="Times New Roman"/>
+        </w:rPr>
+        <w:t>.</w:t>
+      </w:r>
+    </w:p>
+    <w:p>
+      <w:pPr>
+        <w:pStyle w:val="PargrafodaLista"/>
+        <w:numPr>
+          <w:ilvl w:val="0"/>
+          <w:numId w:val="5"/>
+        </w:numPr>
+        <w:rPr>
+          <w:rFonts w:ascii="Times New Roman" w:hAnsi="Times New Roman" w:cs="Times New Roman"/>
+        </w:rPr>
+      </w:pPr>
+      <w:r>
+        <w:rPr>
+          <w:rFonts w:ascii="Times New Roman" w:hAnsi="Times New Roman" w:cs="Times New Roman"/>
+        </w:rPr>
+        <w:t>Salario -&gt; Salario do funcionário</w:t>
+      </w:r>
+      <w:r>
+        <w:rPr>
+          <w:rFonts w:ascii="Times New Roman" w:hAnsi="Times New Roman" w:cs="Times New Roman"/>
+        </w:rPr>
+        <w:t>.</w:t>
+      </w:r>
+    </w:p>
+    <w:p>
+      <w:pPr>
+        <w:pStyle w:val="Cabealho2"/>
+      </w:pPr>
+      <w:r>
+        <w:t>(Funcionaro, Departamento) Trabalha em</w:t>
+      </w:r>
+    </w:p>
+    <w:p>
+      <w:pPr>
+        <w:pStyle w:val="Cabealho2"/>
+      </w:pPr>
+      <w:r>
+        <w:t>(Funcionario, Funcionario) Gerencia</w:t>
+      </w:r>
+    </w:p>
+    <w:p>
+      <w:pPr>
+        <w:pStyle w:val="Cabealho2"/>
+        <w:rPr>
+          <w:rFonts w:ascii="Times New Roman" w:hAnsi="Times New Roman" w:cs="Times New Roman"/>
+        </w:rPr>
+      </w:pPr>
+      <w:r>
+        <w:rPr>
+          <w:rFonts w:ascii="Times New Roman" w:hAnsi="Times New Roman" w:cs="Times New Roman"/>
+        </w:rPr>
+        <w:t>Departamento</w:t>
+      </w:r>
+    </w:p>
+    <w:p>
+      <w:pPr>
+        <w:pStyle w:val="PargrafodaLista"/>
+        <w:numPr>
+          <w:ilvl w:val="0"/>
+          <w:numId w:val="5"/>
+        </w:numPr>
+        <w:rPr>
+          <w:rFonts w:ascii="Times New Roman" w:hAnsi="Times New Roman" w:cs="Times New Roman"/>
+        </w:rPr>
+      </w:pPr>
+      <w:r>
+        <w:rPr>
+          <w:rFonts w:ascii="Times New Roman" w:hAnsi="Times New Roman" w:cs="Times New Roman"/>
+          <w:u w:val="single"/>
+        </w:rPr>
+        <w:t>Código</w:t>
+      </w:r>
+      <w:r>
+        <w:rPr>
+          <w:rFonts w:ascii="Times New Roman" w:hAnsi="Times New Roman" w:cs="Times New Roman"/>
+        </w:rPr>
+        <w:t xml:space="preserve"> -&gt; Código de identificação do departamento</w:t>
+      </w:r>
+    </w:p>
+    <w:p>
+      <w:pPr>
+        <w:pStyle w:val="PargrafodaLista"/>
+        <w:numPr>
+          <w:ilvl w:val="0"/>
+          <w:numId w:val="5"/>
+        </w:numPr>
+        <w:rPr>
+          <w:rFonts w:ascii="Times New Roman" w:hAnsi="Times New Roman" w:cs="Times New Roman"/>
+        </w:rPr>
+      </w:pPr>
+      <w:r>
+        <w:rPr>
+          <w:rFonts w:ascii="Times New Roman" w:hAnsi="Times New Roman" w:cs="Times New Roman"/>
+        </w:rPr>
+        <w:t>Função -&gt; Função do Departamento.</w:t>
+      </w:r>
+    </w:p>
+    <w:p>
+      <w:pPr>
+        <w:pStyle w:val="PargrafodaLista"/>
+        <w:numPr>
+          <w:ilvl w:val="0"/>
+          <w:numId w:val="5"/>
+        </w:numPr>
+        <w:rPr>
+          <w:rFonts w:ascii="Times New Roman" w:hAnsi="Times New Roman" w:cs="Times New Roman"/>
+        </w:rPr>
+      </w:pPr>
+      <w:r>
+        <w:rPr>
+          <w:rFonts w:ascii="Times New Roman" w:hAnsi="Times New Roman" w:cs="Times New Roman"/>
+        </w:rPr>
+        <w:t>Gerencia -&gt; Gerente do departamento.</w:t>
+      </w:r>
+    </w:p>
+    <w:p>
+      <w:pPr>
+        <w:pStyle w:val="PargrafodaLista"/>
+        <w:numPr>
+          <w:ilvl w:val="0"/>
+          <w:numId w:val="5"/>
+        </w:numPr>
+        <w:rPr>
+          <w:rFonts w:ascii="Times New Roman" w:hAnsi="Times New Roman" w:cs="Times New Roman"/>
+          <w:u w:val="single"/>
+        </w:rPr>
+      </w:pPr>
+      <w:r>
+        <w:rPr>
+          <w:rFonts w:ascii="Times New Roman" w:hAnsi="Times New Roman" w:cs="Times New Roman"/>
+        </w:rPr>
+        <w:lastRenderedPageBreak/>
+        <w:t>Quantidade de funcionários -&gt; Quantidade de funcionários presentes no departamento</w:t>
+      </w:r>
+      <w:r>
+        <w:rPr>
+          <w:rFonts w:ascii="Times New Roman" w:hAnsi="Times New Roman" w:cs="Times New Roman"/>
+        </w:rPr>
+        <w:t>.</w:t>
+      </w:r>
+      <w:r>
+        <w:rPr>
+          <w:rFonts w:ascii="Times New Roman" w:hAnsi="Times New Roman" w:cs="Times New Roman"/>
+          <w:u w:val="single"/>
+        </w:rPr>
+        <w:t xml:space="preserve"> </w:t>
+      </w:r>
+    </w:p>
+    <w:p>
+      <w:pPr>
+        <w:pStyle w:val="Cabealho2"/>
+        <w:rPr>
+          <w:rFonts w:ascii="Times New Roman" w:hAnsi="Times New Roman" w:cs="Times New Roman"/>
+        </w:rPr>
+      </w:pPr>
+      <w:r>
+        <w:rPr>
+          <w:rFonts w:ascii="Times New Roman" w:hAnsi="Times New Roman" w:cs="Times New Roman"/>
+        </w:rPr>
+        <w:t>Noticia</w:t>
+      </w:r>
+    </w:p>
+    <w:p>
+      <w:pPr>
+        <w:pStyle w:val="PargrafodaLista"/>
+        <w:numPr>
+          <w:ilvl w:val="0"/>
+          <w:numId w:val="5"/>
+        </w:numPr>
+        <w:rPr>
+          <w:rFonts w:ascii="Times New Roman" w:hAnsi="Times New Roman" w:cs="Times New Roman"/>
+        </w:rPr>
+      </w:pPr>
+      <w:r>
+        <w:rPr>
+          <w:rFonts w:ascii="Times New Roman" w:hAnsi="Times New Roman" w:cs="Times New Roman"/>
+          <w:u w:val="single"/>
+        </w:rPr>
+        <w:t>ID</w:t>
+      </w:r>
+      <w:r>
+        <w:rPr>
+          <w:rFonts w:ascii="Times New Roman" w:hAnsi="Times New Roman" w:cs="Times New Roman"/>
+        </w:rPr>
+        <w:t xml:space="preserve"> -&gt; identificador da noticia.</w:t>
+      </w:r>
+    </w:p>
+    <w:p>
+      <w:pPr>
+        <w:pStyle w:val="PargrafodaLista"/>
+        <w:numPr>
+          <w:ilvl w:val="0"/>
+          <w:numId w:val="5"/>
+        </w:numPr>
+        <w:rPr>
+          <w:rFonts w:ascii="Times New Roman" w:hAnsi="Times New Roman" w:cs="Times New Roman"/>
+        </w:rPr>
+      </w:pPr>
+      <w:r>
+        <w:rPr>
+          <w:rFonts w:ascii="Times New Roman" w:hAnsi="Times New Roman" w:cs="Times New Roman"/>
+        </w:rPr>
+        <w:t>#NomeJogo -&gt; Identifica a qual jogo a noticia pertence</w:t>
+      </w:r>
+    </w:p>
+    <w:p>
+      <w:pPr>
+        <w:pStyle w:val="PargrafodaLista"/>
+        <w:numPr>
+          <w:ilvl w:val="0"/>
+          <w:numId w:val="5"/>
+        </w:numPr>
+        <w:rPr>
+          <w:rFonts w:ascii="Times New Roman" w:hAnsi="Times New Roman" w:cs="Times New Roman"/>
+        </w:rPr>
+      </w:pPr>
+      <w:r>
+        <w:rPr>
+          <w:rFonts w:ascii="Times New Roman" w:hAnsi="Times New Roman" w:cs="Times New Roman"/>
+        </w:rPr>
+        <w:t>#Publicadora -&gt; Identifica quem é o criador da noticia</w:t>
+      </w:r>
+    </w:p>
+    <w:p>
+      <w:pPr>
+        <w:pStyle w:val="PargrafodaLista"/>
+        <w:numPr>
+          <w:ilvl w:val="0"/>
+          <w:numId w:val="5"/>
+        </w:numPr>
+        <w:rPr>
+          <w:rFonts w:ascii="Times New Roman" w:hAnsi="Times New Roman" w:cs="Times New Roman"/>
+        </w:rPr>
+      </w:pPr>
+      <w:r>
+        <w:rPr>
+          <w:rFonts w:ascii="Times New Roman" w:hAnsi="Times New Roman" w:cs="Times New Roman"/>
+        </w:rPr>
+        <w:t>Titulo -&gt; Titulo da noticia</w:t>
+      </w:r>
+      <w:r>
+        <w:rPr>
+          <w:rFonts w:ascii="Times New Roman" w:hAnsi="Times New Roman" w:cs="Times New Roman"/>
+        </w:rPr>
+        <w:t>.</w:t>
+      </w:r>
+    </w:p>
+    <w:p>
+      <w:pPr>
+        <w:pStyle w:val="PargrafodaLista"/>
+        <w:numPr>
+          <w:ilvl w:val="0"/>
+          <w:numId w:val="5"/>
+        </w:numPr>
+        <w:rPr>
+          <w:rFonts w:ascii="Times New Roman" w:hAnsi="Times New Roman" w:cs="Times New Roman"/>
+        </w:rPr>
+      </w:pPr>
+      <w:r>
+        <w:rPr>
+          <w:rFonts w:ascii="Times New Roman" w:hAnsi="Times New Roman" w:cs="Times New Roman"/>
+        </w:rPr>
+        <w:t>Texto -&gt; Texto contido na noticia</w:t>
+      </w:r>
+      <w:r>
+        <w:rPr>
+          <w:rFonts w:ascii="Times New Roman" w:hAnsi="Times New Roman" w:cs="Times New Roman"/>
+        </w:rPr>
+        <w:t>.</w:t>
+      </w:r>
+    </w:p>
+    <w:p>
+      <w:pPr>
+        <w:pStyle w:val="PargrafodaLista"/>
+        <w:numPr>
+          <w:ilvl w:val="0"/>
+          <w:numId w:val="5"/>
+        </w:numPr>
+        <w:rPr>
+          <w:rFonts w:ascii="Times New Roman" w:hAnsi="Times New Roman" w:cs="Times New Roman"/>
+        </w:rPr>
+      </w:pPr>
+      <w:r>
+        <w:rPr>
+          <w:rFonts w:ascii="Times New Roman" w:hAnsi="Times New Roman" w:cs="Times New Roman"/>
+        </w:rPr>
+        <w:t>Imagem -&gt; Imagens contidas nas noticias</w:t>
+      </w:r>
+      <w:r>
+        <w:rPr>
+          <w:rFonts w:ascii="Times New Roman" w:hAnsi="Times New Roman" w:cs="Times New Roman"/>
+        </w:rPr>
+        <w:t>.</w:t>
+      </w:r>
+    </w:p>
+    <w:p>
+      <w:pPr>
+        <w:pStyle w:val="Cabealho2"/>
+        <w:rPr>
+          <w:rFonts w:ascii="Times New Roman" w:hAnsi="Times New Roman" w:cs="Times New Roman"/>
+        </w:rPr>
+      </w:pPr>
+      <w:r>
+        <w:rPr>
+          <w:rFonts w:ascii="Times New Roman" w:hAnsi="Times New Roman" w:cs="Times New Roman"/>
+        </w:rPr>
+        <w:t>Tópico de Discussão</w:t>
+      </w:r>
+    </w:p>
+    <w:p>
+      <w:pPr>
+        <w:pStyle w:val="PargrafodaLista"/>
+        <w:numPr>
+          <w:ilvl w:val="0"/>
+          <w:numId w:val="5"/>
+        </w:numPr>
+        <w:rPr>
+          <w:rFonts w:ascii="Times New Roman" w:hAnsi="Times New Roman" w:cs="Times New Roman"/>
+        </w:rPr>
+      </w:pPr>
+      <w:r>
+        <w:rPr>
+          <w:rFonts w:ascii="Times New Roman" w:hAnsi="Times New Roman" w:cs="Times New Roman"/>
+          <w:u w:val="single"/>
+        </w:rPr>
+        <w:t>ID</w:t>
+      </w:r>
+      <w:r>
+        <w:rPr>
+          <w:rFonts w:ascii="Times New Roman" w:hAnsi="Times New Roman" w:cs="Times New Roman"/>
+        </w:rPr>
+        <w:t xml:space="preserve"> -&gt; Identificador do topico de discussão.</w:t>
+      </w:r>
+    </w:p>
+    <w:p>
+      <w:pPr>
+        <w:pStyle w:val="PargrafodaLista"/>
+        <w:numPr>
+          <w:ilvl w:val="0"/>
+          <w:numId w:val="5"/>
+        </w:numPr>
+        <w:rPr>
+          <w:rFonts w:ascii="Times New Roman" w:hAnsi="Times New Roman" w:cs="Times New Roman"/>
+        </w:rPr>
+      </w:pPr>
+      <w:r>
+        <w:rPr>
+          <w:rFonts w:ascii="Times New Roman" w:hAnsi="Times New Roman" w:cs="Times New Roman"/>
+        </w:rPr>
+        <w:t>#NomeJogo -&gt; Identifica a qual jogo a noticia pertence</w:t>
+      </w:r>
+    </w:p>
+    <w:p>
+      <w:pPr>
+        <w:pStyle w:val="PargrafodaLista"/>
+        <w:numPr>
+          <w:ilvl w:val="0"/>
+          <w:numId w:val="5"/>
+        </w:numPr>
+        <w:rPr>
+          <w:rFonts w:ascii="Times New Roman" w:hAnsi="Times New Roman" w:cs="Times New Roman"/>
+        </w:rPr>
+      </w:pPr>
+      <w:r>
+        <w:rPr>
+          <w:rFonts w:ascii="Times New Roman" w:hAnsi="Times New Roman" w:cs="Times New Roman"/>
+        </w:rPr>
+        <w:t>#</w:t>
+      </w:r>
+      <w:r>
+        <w:rPr>
+          <w:rFonts w:ascii="Times New Roman" w:hAnsi="Times New Roman" w:cs="Times New Roman"/>
+        </w:rPr>
+        <w:t>Login</w:t>
+      </w:r>
+      <w:r>
+        <w:rPr>
+          <w:rFonts w:ascii="Times New Roman" w:hAnsi="Times New Roman" w:cs="Times New Roman"/>
+        </w:rPr>
+        <w:t xml:space="preserve"> -&gt; Usuario criador do topico de discussão</w:t>
+      </w:r>
+    </w:p>
+    <w:p>
+      <w:pPr>
+        <w:pStyle w:val="PargrafodaLista"/>
+        <w:numPr>
+          <w:ilvl w:val="0"/>
+          <w:numId w:val="5"/>
+        </w:numPr>
+        <w:rPr>
+          <w:rFonts w:ascii="Times New Roman" w:hAnsi="Times New Roman" w:cs="Times New Roman"/>
+        </w:rPr>
+      </w:pPr>
+      <w:r>
+        <w:rPr>
+          <w:rFonts w:ascii="Times New Roman" w:hAnsi="Times New Roman" w:cs="Times New Roman"/>
+        </w:rPr>
+        <w:t>Titulo -&gt; Titulo do topico de discussão.</w:t>
+      </w:r>
       <w:bookmarkStart w:id="0" w:name="_GoBack"/>
       <w:bookmarkEnd w:id="0"/>
-    </w:p>
-    <w:p>
-      <w:pPr>
-        <w:pStyle w:val="PargrafodaLista"/>
-        <w:numPr>
-          <w:ilvl w:val="0"/>
-          <w:numId w:val="5"/>
-        </w:numPr>
-        <w:rPr>
-          <w:rFonts w:ascii="Times New Roman" w:hAnsi="Times New Roman" w:cs="Times New Roman"/>
-        </w:rPr>
-      </w:pPr>
-      <w:r>
-        <w:rPr>
-          <w:rFonts w:ascii="Times New Roman" w:hAnsi="Times New Roman" w:cs="Times New Roman"/>
-        </w:rPr>
-        <w:t>Data de aquisição -&gt; Data em que a posse do produto foi efetuada.</w:t>
-      </w:r>
-    </w:p>
-    <w:p>
-      <w:pPr>
-        <w:pStyle w:val="PargrafodaLista"/>
-        <w:numPr>
-          <w:ilvl w:val="0"/>
-          <w:numId w:val="5"/>
-        </w:numPr>
-        <w:rPr>
-          <w:rFonts w:ascii="Times New Roman" w:hAnsi="Times New Roman" w:cs="Times New Roman"/>
-        </w:rPr>
-      </w:pPr>
-      <w:r>
-        <w:rPr>
-          <w:rFonts w:ascii="Times New Roman" w:hAnsi="Times New Roman" w:cs="Times New Roman"/>
-        </w:rPr>
-        <w:t>Tipo de aquisição -&gt; Identifica de que forma a conta possui o produto, seja por compra, presente, ou por algum tipo de evento.</w:t>
-      </w:r>
-    </w:p>
-    <w:p>
-      <w:pPr>
-        <w:pStyle w:val="PargrafodaLista"/>
-        <w:numPr>
-          <w:ilvl w:val="0"/>
-          <w:numId w:val="5"/>
-        </w:numPr>
-        <w:rPr>
-          <w:rFonts w:ascii="Times New Roman" w:hAnsi="Times New Roman" w:cs="Times New Roman"/>
-        </w:rPr>
-      </w:pPr>
-      <w:r>
-        <w:rPr>
-          <w:rFonts w:ascii="Times New Roman" w:hAnsi="Times New Roman" w:cs="Times New Roman"/>
-        </w:rPr>
-        <w:t>Avaliação do Usuario -&gt; Avaliação descrita do usuario sobre o que achou do produto.</w:t>
-      </w:r>
-    </w:p>
-    <w:p>
-      <w:pPr>
-        <w:pStyle w:val="PargrafodaLista"/>
-        <w:numPr>
-          <w:ilvl w:val="0"/>
-          <w:numId w:val="5"/>
-        </w:numPr>
-        <w:rPr>
-          <w:rFonts w:ascii="Times New Roman" w:hAnsi="Times New Roman" w:cs="Times New Roman"/>
-        </w:rPr>
-      </w:pPr>
-      <w:r>
-        <w:rPr>
-          <w:rFonts w:ascii="Times New Roman" w:hAnsi="Times New Roman" w:cs="Times New Roman"/>
-        </w:rPr>
-        <w:t>Nota -&gt; Nota que o usuario deu ao produto(0 a 10).</w:t>
-      </w:r>
-    </w:p>
-    <w:p>
-      <w:pPr>
-        <w:pStyle w:val="Cabealho2"/>
-      </w:pPr>
-      <w:r>
-        <w:t>(Conta, Topico) Cria</w:t>
-      </w:r>
-    </w:p>
-    <w:p>
-      <w:pPr>
-        <w:pStyle w:val="Cabealho2"/>
-        <w:rPr>
-          <w:rFonts w:ascii="Times New Roman" w:hAnsi="Times New Roman" w:cs="Times New Roman"/>
-        </w:rPr>
-      </w:pPr>
-      <w:r>
-        <w:rPr>
-          <w:rFonts w:ascii="Times New Roman" w:hAnsi="Times New Roman" w:cs="Times New Roman"/>
-        </w:rPr>
-        <w:t>Produto</w:t>
-      </w:r>
-    </w:p>
-    <w:p>
-      <w:pPr>
-        <w:pStyle w:val="PargrafodaLista"/>
-        <w:numPr>
-          <w:ilvl w:val="0"/>
-          <w:numId w:val="5"/>
-        </w:numPr>
-        <w:rPr>
-          <w:rFonts w:ascii="Times New Roman" w:hAnsi="Times New Roman" w:cs="Times New Roman"/>
-        </w:rPr>
-      </w:pPr>
-      <w:r>
-        <w:rPr>
-          <w:rFonts w:ascii="Times New Roman" w:hAnsi="Times New Roman" w:cs="Times New Roman"/>
-          <w:u w:val="single"/>
-        </w:rPr>
-        <w:t>Nome</w:t>
-      </w:r>
-      <w:r>
-        <w:rPr>
-          <w:rFonts w:ascii="Times New Roman" w:hAnsi="Times New Roman" w:cs="Times New Roman"/>
-        </w:rPr>
-        <w:t xml:space="preserve">-&gt; Nome do </w:t>
-      </w:r>
-      <w:r>
-        <w:rPr>
-          <w:rFonts w:ascii="Times New Roman" w:hAnsi="Times New Roman" w:cs="Times New Roman"/>
-        </w:rPr>
-        <w:t>produto</w:t>
-      </w:r>
-      <w:r>
-        <w:rPr>
-          <w:rFonts w:ascii="Times New Roman" w:hAnsi="Times New Roman" w:cs="Times New Roman"/>
-        </w:rPr>
-        <w:t>.</w:t>
-      </w:r>
-    </w:p>
-    <w:p>
-      <w:pPr>
-        <w:pStyle w:val="PargrafodaLista"/>
-        <w:numPr>
-          <w:ilvl w:val="0"/>
-          <w:numId w:val="5"/>
-        </w:numPr>
-        <w:rPr>
-          <w:rFonts w:ascii="Times New Roman" w:hAnsi="Times New Roman" w:cs="Times New Roman"/>
-        </w:rPr>
-      </w:pPr>
-      <w:r>
-        <w:rPr>
-          <w:rFonts w:ascii="Times New Roman" w:hAnsi="Times New Roman" w:cs="Times New Roman"/>
-        </w:rPr>
-        <w:t xml:space="preserve">#Publicadora -&gt; Identifica a publicadora do </w:t>
-      </w:r>
-      <w:r>
-        <w:rPr>
-          <w:rFonts w:ascii="Times New Roman" w:hAnsi="Times New Roman" w:cs="Times New Roman"/>
-        </w:rPr>
-        <w:t>produto</w:t>
-      </w:r>
-      <w:r>
-        <w:rPr>
-          <w:rFonts w:ascii="Times New Roman" w:hAnsi="Times New Roman" w:cs="Times New Roman"/>
-        </w:rPr>
-        <w:t>.</w:t>
-      </w:r>
-    </w:p>
-    <w:p>
-      <w:pPr>
-        <w:pStyle w:val="PargrafodaLista"/>
-        <w:numPr>
-          <w:ilvl w:val="0"/>
-          <w:numId w:val="5"/>
-        </w:numPr>
-        <w:rPr>
-          <w:rFonts w:ascii="Times New Roman" w:hAnsi="Times New Roman" w:cs="Times New Roman"/>
-        </w:rPr>
-      </w:pPr>
-      <w:r>
-        <w:rPr>
-          <w:rFonts w:ascii="Times New Roman" w:hAnsi="Times New Roman" w:cs="Times New Roman"/>
-        </w:rPr>
-        <w:t xml:space="preserve">#Desenvolvedora -&gt; Identifica a desenvolvedora do </w:t>
-      </w:r>
-      <w:r>
-        <w:rPr>
-          <w:rFonts w:ascii="Times New Roman" w:hAnsi="Times New Roman" w:cs="Times New Roman"/>
-        </w:rPr>
-        <w:t>produto</w:t>
-      </w:r>
-      <w:r>
-        <w:rPr>
-          <w:rFonts w:ascii="Times New Roman" w:hAnsi="Times New Roman" w:cs="Times New Roman"/>
-        </w:rPr>
-        <w:t>.</w:t>
-      </w:r>
-    </w:p>
-    <w:p>
-      <w:pPr>
-        <w:pStyle w:val="PargrafodaLista"/>
-        <w:numPr>
-          <w:ilvl w:val="0"/>
-          <w:numId w:val="5"/>
-        </w:numPr>
-        <w:rPr>
-          <w:rFonts w:ascii="Times New Roman" w:hAnsi="Times New Roman" w:cs="Times New Roman"/>
-        </w:rPr>
-      </w:pPr>
-      <w:r>
-        <w:rPr>
-          <w:rFonts w:ascii="Times New Roman" w:hAnsi="Times New Roman" w:cs="Times New Roman"/>
-        </w:rPr>
-        <w:t xml:space="preserve">#Distribuidora -&gt; Identifica a distribuidora do </w:t>
-      </w:r>
-      <w:r>
-        <w:rPr>
-          <w:rFonts w:ascii="Times New Roman" w:hAnsi="Times New Roman" w:cs="Times New Roman"/>
-        </w:rPr>
-        <w:t>produto</w:t>
-      </w:r>
-      <w:r>
-        <w:rPr>
-          <w:rFonts w:ascii="Times New Roman" w:hAnsi="Times New Roman" w:cs="Times New Roman"/>
-        </w:rPr>
-        <w:t>.</w:t>
-      </w:r>
-    </w:p>
-    <w:p>
-      <w:pPr>
-        <w:pStyle w:val="PargrafodaLista"/>
-        <w:numPr>
-          <w:ilvl w:val="0"/>
-          <w:numId w:val="5"/>
-        </w:numPr>
-        <w:rPr>
-          <w:rFonts w:ascii="Times New Roman" w:hAnsi="Times New Roman" w:cs="Times New Roman"/>
-        </w:rPr>
-      </w:pPr>
-      <w:r>
-        <w:rPr>
-          <w:rFonts w:ascii="Times New Roman" w:hAnsi="Times New Roman" w:cs="Times New Roman"/>
-        </w:rPr>
-        <w:t xml:space="preserve">Descrição -&gt; Resumo sobre </w:t>
-      </w:r>
-      <w:r>
-        <w:rPr>
-          <w:rFonts w:ascii="Times New Roman" w:hAnsi="Times New Roman" w:cs="Times New Roman"/>
-        </w:rPr>
-        <w:t>produto</w:t>
-      </w:r>
-      <w:r>
-        <w:rPr>
-          <w:rFonts w:ascii="Times New Roman" w:hAnsi="Times New Roman" w:cs="Times New Roman"/>
-        </w:rPr>
-        <w:t>.</w:t>
-      </w:r>
-    </w:p>
-    <w:p>
-      <w:pPr>
-        <w:pStyle w:val="PargrafodaLista"/>
-        <w:numPr>
-          <w:ilvl w:val="0"/>
-          <w:numId w:val="5"/>
-        </w:numPr>
-        <w:rPr>
-          <w:rFonts w:ascii="Times New Roman" w:hAnsi="Times New Roman" w:cs="Times New Roman"/>
-        </w:rPr>
-      </w:pPr>
-      <w:r>
-        <w:rPr>
-          <w:rFonts w:ascii="Times New Roman" w:hAnsi="Times New Roman" w:cs="Times New Roman"/>
-        </w:rPr>
-        <w:t xml:space="preserve">Preço -&gt; </w:t>
-      </w:r>
-      <w:r>
-        <w:rPr>
-          <w:rFonts w:ascii="Times New Roman" w:hAnsi="Times New Roman" w:cs="Times New Roman"/>
-        </w:rPr>
-        <w:t xml:space="preserve">Preço do </w:t>
-      </w:r>
-      <w:r>
-        <w:rPr>
-          <w:rFonts w:ascii="Times New Roman" w:hAnsi="Times New Roman" w:cs="Times New Roman"/>
-        </w:rPr>
-        <w:t>produto</w:t>
-      </w:r>
-      <w:r>
-        <w:rPr>
-          <w:rFonts w:ascii="Times New Roman" w:hAnsi="Times New Roman" w:cs="Times New Roman"/>
-        </w:rPr>
-        <w:t>.</w:t>
-      </w:r>
-    </w:p>
-    <w:p>
-      <w:pPr>
-        <w:pStyle w:val="PargrafodaLista"/>
-        <w:numPr>
-          <w:ilvl w:val="0"/>
-          <w:numId w:val="5"/>
-        </w:numPr>
-        <w:rPr>
-          <w:rFonts w:ascii="Times New Roman" w:hAnsi="Times New Roman" w:cs="Times New Roman"/>
-        </w:rPr>
-      </w:pPr>
-      <w:r>
-        <w:rPr>
-          <w:rFonts w:ascii="Times New Roman" w:hAnsi="Times New Roman" w:cs="Times New Roman"/>
-        </w:rPr>
-        <w:t xml:space="preserve">Data de lançamento -&gt; Data em que o </w:t>
-      </w:r>
-      <w:r>
-        <w:rPr>
-          <w:rFonts w:ascii="Times New Roman" w:hAnsi="Times New Roman" w:cs="Times New Roman"/>
-        </w:rPr>
-        <w:t>produto</w:t>
-      </w:r>
-      <w:r>
-        <w:rPr>
-          <w:rFonts w:ascii="Times New Roman" w:hAnsi="Times New Roman" w:cs="Times New Roman"/>
-        </w:rPr>
-        <w:t xml:space="preserve"> estará</w:t>
-      </w:r>
-      <w:r>
-        <w:rPr>
-          <w:rFonts w:ascii="Times New Roman" w:hAnsi="Times New Roman" w:cs="Times New Roman"/>
-        </w:rPr>
-        <w:t>(ou esta)</w:t>
-      </w:r>
-      <w:r>
-        <w:rPr>
-          <w:rFonts w:ascii="Times New Roman" w:hAnsi="Times New Roman" w:cs="Times New Roman"/>
-        </w:rPr>
-        <w:t xml:space="preserve"> disponível aos usuários</w:t>
-      </w:r>
-      <w:r>
-        <w:rPr>
-          <w:rFonts w:ascii="Times New Roman" w:hAnsi="Times New Roman" w:cs="Times New Roman"/>
-        </w:rPr>
-        <w:t>.</w:t>
-      </w:r>
-    </w:p>
-    <w:p>
-      <w:pPr>
-        <w:pStyle w:val="PargrafodaLista"/>
-        <w:numPr>
-          <w:ilvl w:val="0"/>
-          <w:numId w:val="5"/>
-        </w:numPr>
-        <w:rPr>
-          <w:rFonts w:ascii="Times New Roman" w:hAnsi="Times New Roman" w:cs="Times New Roman"/>
-        </w:rPr>
-      </w:pPr>
-      <w:r>
-        <w:rPr>
-          <w:rFonts w:ascii="Times New Roman" w:hAnsi="Times New Roman" w:cs="Times New Roman"/>
-        </w:rPr>
-        <w:t>Vídeo promocional -&gt; Vídeos mostrando parte do produto</w:t>
-      </w:r>
-      <w:r>
-        <w:rPr>
-          <w:rFonts w:ascii="Times New Roman" w:hAnsi="Times New Roman" w:cs="Times New Roman"/>
-        </w:rPr>
-        <w:t>.</w:t>
-      </w:r>
-    </w:p>
-    <w:p>
-      <w:pPr>
-        <w:pStyle w:val="PargrafodaLista"/>
-        <w:numPr>
-          <w:ilvl w:val="0"/>
-          <w:numId w:val="5"/>
-        </w:numPr>
-        <w:rPr>
-          <w:rFonts w:ascii="Times New Roman" w:hAnsi="Times New Roman" w:cs="Times New Roman"/>
-        </w:rPr>
-      </w:pPr>
-      <w:r>
-        <w:rPr>
-          <w:rFonts w:ascii="Times New Roman" w:hAnsi="Times New Roman" w:cs="Times New Roman"/>
-        </w:rPr>
-        <w:t>Imagens promocionais -&gt; Imagens mostrando parte do produto</w:t>
-      </w:r>
-      <w:r>
-        <w:rPr>
-          <w:rFonts w:ascii="Times New Roman" w:hAnsi="Times New Roman" w:cs="Times New Roman"/>
-        </w:rPr>
-        <w:t>.</w:t>
-      </w:r>
-    </w:p>
-    <w:p>
-      <w:pPr>
-        <w:pStyle w:val="PargrafodaLista"/>
-        <w:numPr>
-          <w:ilvl w:val="0"/>
-          <w:numId w:val="5"/>
-        </w:numPr>
-        <w:rPr>
-          <w:rFonts w:ascii="Times New Roman" w:hAnsi="Times New Roman" w:cs="Times New Roman"/>
-        </w:rPr>
-      </w:pPr>
-      <w:r>
-        <w:rPr>
-          <w:rFonts w:ascii="Times New Roman" w:hAnsi="Times New Roman" w:cs="Times New Roman"/>
-        </w:rPr>
-        <w:t>Nota</w:t>
-      </w:r>
-      <w:r>
-        <w:rPr>
-          <w:rFonts w:ascii="Times New Roman" w:hAnsi="Times New Roman" w:cs="Times New Roman"/>
-        </w:rPr>
-        <w:t xml:space="preserve"> -&gt; Média da nota que a maioria dos usuários </w:t>
-      </w:r>
-      <w:r>
-        <w:rPr>
-          <w:rFonts w:ascii="Times New Roman" w:hAnsi="Times New Roman" w:cs="Times New Roman"/>
-        </w:rPr>
-        <w:t>deram</w:t>
-      </w:r>
-      <w:r>
-        <w:rPr>
-          <w:rFonts w:ascii="Times New Roman" w:hAnsi="Times New Roman" w:cs="Times New Roman"/>
-        </w:rPr>
-        <w:t xml:space="preserve"> ao </w:t>
-      </w:r>
-      <w:r>
-        <w:rPr>
-          <w:rFonts w:ascii="Times New Roman" w:hAnsi="Times New Roman" w:cs="Times New Roman"/>
-        </w:rPr>
-        <w:t>produto</w:t>
-      </w:r>
-      <w:r>
-        <w:rPr>
-          <w:rFonts w:ascii="Times New Roman" w:hAnsi="Times New Roman" w:cs="Times New Roman"/>
-        </w:rPr>
-        <w:t>.</w:t>
-      </w:r>
-    </w:p>
-    <w:p>
-      <w:pPr>
-        <w:pStyle w:val="Cabealho2"/>
-      </w:pPr>
-      <w:r>
-        <w:t>(Produto) Jogo</w:t>
-      </w:r>
-    </w:p>
-    <w:p>
-      <w:pPr>
-        <w:pStyle w:val="PargrafodaLista"/>
-        <w:numPr>
-          <w:ilvl w:val="0"/>
-          <w:numId w:val="5"/>
-        </w:numPr>
-      </w:pPr>
-      <w:r>
-        <w:t>Tipo -&gt; Tipo em que o jogo se encaixa, ex: RTS, RPG, FPS.</w:t>
-      </w:r>
-    </w:p>
-    <w:p>
-      <w:pPr>
-        <w:pStyle w:val="PargrafodaLista"/>
-        <w:numPr>
-          <w:ilvl w:val="0"/>
-          <w:numId w:val="5"/>
-        </w:numPr>
-      </w:pPr>
-      <w:r>
-        <w:t xml:space="preserve">Media de jogadores -&gt; Media de jogadores nos ultimos 2 anos </w:t>
-      </w:r>
-    </w:p>
-    <w:p>
-      <w:pPr>
-        <w:pStyle w:val="Cabealho2"/>
-      </w:pPr>
-      <w:r>
-        <w:t>(Produto) Software</w:t>
-      </w:r>
-    </w:p>
-    <w:p>
-      <w:pPr>
-        <w:pStyle w:val="PargrafodaLista"/>
-        <w:numPr>
-          <w:ilvl w:val="0"/>
-          <w:numId w:val="5"/>
-        </w:numPr>
-      </w:pPr>
-      <w:r>
-        <w:t>Descrição sobre ferramentas -&gt; Resumo sobre ferramentas disponiveis.</w:t>
-      </w:r>
-    </w:p>
-    <w:p>
-      <w:pPr>
-        <w:pStyle w:val="Cabealho2"/>
-        <w:rPr>
-          <w:rFonts w:ascii="Times New Roman" w:hAnsi="Times New Roman" w:cs="Times New Roman"/>
-        </w:rPr>
-      </w:pPr>
-      <w:r>
-        <w:rPr>
-          <w:rFonts w:ascii="Times New Roman" w:hAnsi="Times New Roman" w:cs="Times New Roman"/>
-        </w:rPr>
-        <w:t>Funcionário</w:t>
-      </w:r>
-    </w:p>
-    <w:p>
-      <w:pPr>
-        <w:pStyle w:val="PargrafodaLista"/>
-        <w:numPr>
-          <w:ilvl w:val="0"/>
-          <w:numId w:val="5"/>
-        </w:numPr>
-        <w:rPr>
-          <w:rFonts w:ascii="Times New Roman" w:hAnsi="Times New Roman" w:cs="Times New Roman"/>
-        </w:rPr>
-      </w:pPr>
-      <w:r>
-        <w:rPr>
-          <w:rFonts w:ascii="Times New Roman" w:hAnsi="Times New Roman" w:cs="Times New Roman"/>
-          <w:u w:val="single"/>
-        </w:rPr>
-        <w:t>CPF</w:t>
-      </w:r>
-      <w:r>
-        <w:rPr>
-          <w:rFonts w:ascii="Times New Roman" w:hAnsi="Times New Roman" w:cs="Times New Roman"/>
-        </w:rPr>
-        <w:t xml:space="preserve">-&gt; </w:t>
-      </w:r>
-      <w:r>
-        <w:rPr>
-          <w:rFonts w:ascii="Times New Roman" w:hAnsi="Times New Roman" w:cs="Times New Roman"/>
-        </w:rPr>
-        <w:t xml:space="preserve">CPF </w:t>
-      </w:r>
-      <w:r>
-        <w:rPr>
-          <w:rFonts w:ascii="Times New Roman" w:hAnsi="Times New Roman" w:cs="Times New Roman"/>
-        </w:rPr>
-        <w:t>identificador do funcionário</w:t>
-      </w:r>
-      <w:r>
-        <w:rPr>
-          <w:rFonts w:ascii="Times New Roman" w:hAnsi="Times New Roman" w:cs="Times New Roman"/>
-        </w:rPr>
-        <w:t>.</w:t>
-      </w:r>
-    </w:p>
-    <w:p>
-      <w:pPr>
-        <w:pStyle w:val="PargrafodaLista"/>
-        <w:numPr>
-          <w:ilvl w:val="0"/>
-          <w:numId w:val="5"/>
-        </w:numPr>
-        <w:rPr>
-          <w:rFonts w:ascii="Times New Roman" w:hAnsi="Times New Roman" w:cs="Times New Roman"/>
-        </w:rPr>
-      </w:pPr>
-      <w:r>
-        <w:rPr>
-          <w:rFonts w:ascii="Times New Roman" w:hAnsi="Times New Roman" w:cs="Times New Roman"/>
-        </w:rPr>
-        <w:t>#CódigoDepartamento -&gt; Identifica a qual departamento o Funcionário pertence</w:t>
-      </w:r>
-    </w:p>
-    <w:p>
-      <w:pPr>
-        <w:pStyle w:val="PargrafodaLista"/>
-        <w:numPr>
-          <w:ilvl w:val="0"/>
-          <w:numId w:val="5"/>
-        </w:numPr>
-        <w:rPr>
-          <w:rFonts w:ascii="Times New Roman" w:hAnsi="Times New Roman" w:cs="Times New Roman"/>
-        </w:rPr>
-      </w:pPr>
-      <w:r>
-        <w:rPr>
-          <w:rFonts w:ascii="Times New Roman" w:hAnsi="Times New Roman" w:cs="Times New Roman"/>
-        </w:rPr>
-        <w:t>RG -&gt; RG do funcionário.</w:t>
-      </w:r>
-    </w:p>
-    <w:p>
-      <w:pPr>
-        <w:pStyle w:val="PargrafodaLista"/>
-        <w:numPr>
-          <w:ilvl w:val="0"/>
-          <w:numId w:val="5"/>
-        </w:numPr>
-        <w:rPr>
-          <w:rFonts w:ascii="Times New Roman" w:hAnsi="Times New Roman" w:cs="Times New Roman"/>
-        </w:rPr>
-      </w:pPr>
-      <w:r>
-        <w:rPr>
-          <w:rFonts w:ascii="Times New Roman" w:hAnsi="Times New Roman" w:cs="Times New Roman"/>
-        </w:rPr>
-        <w:t>Data de nascimento</w:t>
-      </w:r>
-      <w:r>
-        <w:rPr>
-          <w:rFonts w:ascii="Times New Roman" w:hAnsi="Times New Roman" w:cs="Times New Roman"/>
-          <w:u w:val="single"/>
-        </w:rPr>
-        <w:t xml:space="preserve"> </w:t>
-      </w:r>
-      <w:r>
-        <w:rPr>
-          <w:rFonts w:ascii="Times New Roman" w:hAnsi="Times New Roman" w:cs="Times New Roman"/>
-        </w:rPr>
-        <w:t>-&gt; Data de nascimento do funcionário.</w:t>
-      </w:r>
-    </w:p>
-    <w:p>
-      <w:pPr>
-        <w:pStyle w:val="PargrafodaLista"/>
-        <w:numPr>
-          <w:ilvl w:val="0"/>
-          <w:numId w:val="5"/>
-        </w:numPr>
-        <w:rPr>
-          <w:rFonts w:ascii="Times New Roman" w:hAnsi="Times New Roman" w:cs="Times New Roman"/>
-        </w:rPr>
-      </w:pPr>
-      <w:r>
-        <w:rPr>
-          <w:rFonts w:ascii="Times New Roman" w:hAnsi="Times New Roman" w:cs="Times New Roman"/>
-        </w:rPr>
-        <w:t xml:space="preserve">Nome -&gt; </w:t>
-      </w:r>
-      <w:r>
-        <w:rPr>
-          <w:rFonts w:ascii="Times New Roman" w:hAnsi="Times New Roman" w:cs="Times New Roman"/>
-        </w:rPr>
-        <w:t>Nome do funcionário</w:t>
-      </w:r>
-      <w:r>
-        <w:rPr>
-          <w:rFonts w:ascii="Times New Roman" w:hAnsi="Times New Roman" w:cs="Times New Roman"/>
-        </w:rPr>
-        <w:t>.</w:t>
-      </w:r>
-    </w:p>
-    <w:p>
-      <w:pPr>
-        <w:pStyle w:val="PargrafodaLista"/>
-        <w:numPr>
-          <w:ilvl w:val="0"/>
-          <w:numId w:val="5"/>
-        </w:numPr>
-        <w:rPr>
-          <w:rFonts w:ascii="Times New Roman" w:hAnsi="Times New Roman" w:cs="Times New Roman"/>
-        </w:rPr>
-      </w:pPr>
-      <w:r>
-        <w:rPr>
-          <w:rFonts w:ascii="Times New Roman" w:hAnsi="Times New Roman" w:cs="Times New Roman"/>
-        </w:rPr>
-        <w:t>Data de contratação -&gt; Data de inicio de contrato do funcionário</w:t>
-      </w:r>
-      <w:r>
-        <w:rPr>
-          <w:rFonts w:ascii="Times New Roman" w:hAnsi="Times New Roman" w:cs="Times New Roman"/>
-        </w:rPr>
-        <w:t>.</w:t>
-      </w:r>
-    </w:p>
-    <w:p>
-      <w:pPr>
-        <w:pStyle w:val="PargrafodaLista"/>
-        <w:numPr>
-          <w:ilvl w:val="0"/>
-          <w:numId w:val="5"/>
-        </w:numPr>
-        <w:rPr>
-          <w:rFonts w:ascii="Times New Roman" w:hAnsi="Times New Roman" w:cs="Times New Roman"/>
-        </w:rPr>
-      </w:pPr>
-      <w:r>
-        <w:rPr>
-          <w:rFonts w:ascii="Times New Roman" w:hAnsi="Times New Roman" w:cs="Times New Roman"/>
-        </w:rPr>
-        <w:t>Salario -&gt; Salario do funcionário</w:t>
-      </w:r>
-      <w:r>
-        <w:rPr>
-          <w:rFonts w:ascii="Times New Roman" w:hAnsi="Times New Roman" w:cs="Times New Roman"/>
-        </w:rPr>
-        <w:t>.</w:t>
-      </w:r>
-    </w:p>
-    <w:p>
-      <w:pPr>
-        <w:pStyle w:val="Cabealho2"/>
-      </w:pPr>
-      <w:r>
-        <w:t>(Funcionaro, Departamento) Trabalha em</w:t>
-      </w:r>
-    </w:p>
-    <w:p>
-      <w:pPr>
-        <w:pStyle w:val="Cabealho2"/>
-      </w:pPr>
-      <w:r>
-        <w:t>(Funcionario, Funcionario) Gerencia</w:t>
-      </w:r>
-    </w:p>
-    <w:p>
-      <w:pPr>
-        <w:pStyle w:val="Cabealho2"/>
-        <w:rPr>
-          <w:rFonts w:ascii="Times New Roman" w:hAnsi="Times New Roman" w:cs="Times New Roman"/>
-        </w:rPr>
-      </w:pPr>
-      <w:r>
-        <w:rPr>
-          <w:rFonts w:ascii="Times New Roman" w:hAnsi="Times New Roman" w:cs="Times New Roman"/>
-        </w:rPr>
-        <w:t>Departamento</w:t>
-      </w:r>
-    </w:p>
-    <w:p>
-      <w:pPr>
-        <w:pStyle w:val="PargrafodaLista"/>
-        <w:numPr>
-          <w:ilvl w:val="0"/>
-          <w:numId w:val="5"/>
-        </w:numPr>
-        <w:rPr>
-          <w:rFonts w:ascii="Times New Roman" w:hAnsi="Times New Roman" w:cs="Times New Roman"/>
-        </w:rPr>
-      </w:pPr>
-      <w:r>
-        <w:rPr>
-          <w:rFonts w:ascii="Times New Roman" w:hAnsi="Times New Roman" w:cs="Times New Roman"/>
-          <w:u w:val="single"/>
-        </w:rPr>
-        <w:t>Código</w:t>
-      </w:r>
-      <w:r>
-        <w:rPr>
-          <w:rFonts w:ascii="Times New Roman" w:hAnsi="Times New Roman" w:cs="Times New Roman"/>
-        </w:rPr>
-        <w:t xml:space="preserve"> -&gt; Código de identificação do departamento</w:t>
-      </w:r>
-    </w:p>
-    <w:p>
-      <w:pPr>
-        <w:pStyle w:val="PargrafodaLista"/>
-        <w:numPr>
-          <w:ilvl w:val="0"/>
-          <w:numId w:val="5"/>
-        </w:numPr>
-        <w:rPr>
-          <w:rFonts w:ascii="Times New Roman" w:hAnsi="Times New Roman" w:cs="Times New Roman"/>
-        </w:rPr>
-      </w:pPr>
-      <w:r>
-        <w:rPr>
-          <w:rFonts w:ascii="Times New Roman" w:hAnsi="Times New Roman" w:cs="Times New Roman"/>
-        </w:rPr>
-        <w:t>Função -&gt; Função do Departamento.</w:t>
-      </w:r>
-    </w:p>
-    <w:p>
-      <w:pPr>
-        <w:pStyle w:val="PargrafodaLista"/>
-        <w:numPr>
-          <w:ilvl w:val="0"/>
-          <w:numId w:val="5"/>
-        </w:numPr>
-        <w:rPr>
-          <w:rFonts w:ascii="Times New Roman" w:hAnsi="Times New Roman" w:cs="Times New Roman"/>
-        </w:rPr>
-      </w:pPr>
-      <w:r>
-        <w:rPr>
-          <w:rFonts w:ascii="Times New Roman" w:hAnsi="Times New Roman" w:cs="Times New Roman"/>
-        </w:rPr>
-        <w:t>Gerencia -&gt; Gerente do departamento.</w:t>
-      </w:r>
-    </w:p>
-    <w:p>
-      <w:pPr>
-        <w:pStyle w:val="PargrafodaLista"/>
-        <w:numPr>
-          <w:ilvl w:val="0"/>
-          <w:numId w:val="5"/>
-        </w:numPr>
-        <w:rPr>
-          <w:rFonts w:ascii="Times New Roman" w:hAnsi="Times New Roman" w:cs="Times New Roman"/>
-          <w:u w:val="single"/>
-        </w:rPr>
-      </w:pPr>
-      <w:r>
-        <w:rPr>
-          <w:rFonts w:ascii="Times New Roman" w:hAnsi="Times New Roman" w:cs="Times New Roman"/>
-        </w:rPr>
-        <w:lastRenderedPageBreak/>
-        <w:t>Quantidade de funcionários -&gt; Quantidade de funcionários presentes no departamento</w:t>
-      </w:r>
-      <w:r>
-        <w:rPr>
-          <w:rFonts w:ascii="Times New Roman" w:hAnsi="Times New Roman" w:cs="Times New Roman"/>
-        </w:rPr>
-        <w:t>.</w:t>
-      </w:r>
-      <w:r>
-        <w:rPr>
-          <w:rFonts w:ascii="Times New Roman" w:hAnsi="Times New Roman" w:cs="Times New Roman"/>
-          <w:u w:val="single"/>
-        </w:rPr>
-        <w:t xml:space="preserve"> </w:t>
-      </w:r>
-    </w:p>
-    <w:p>
-      <w:pPr>
-        <w:pStyle w:val="Cabealho2"/>
-        <w:rPr>
-          <w:rFonts w:ascii="Times New Roman" w:hAnsi="Times New Roman" w:cs="Times New Roman"/>
-        </w:rPr>
-      </w:pPr>
-      <w:r>
-        <w:rPr>
-          <w:rFonts w:ascii="Times New Roman" w:hAnsi="Times New Roman" w:cs="Times New Roman"/>
-        </w:rPr>
-        <w:t>Noticia</w:t>
-      </w:r>
-    </w:p>
-    <w:p>
-      <w:pPr>
-        <w:pStyle w:val="PargrafodaLista"/>
-        <w:numPr>
-          <w:ilvl w:val="0"/>
-          <w:numId w:val="5"/>
-        </w:numPr>
-        <w:rPr>
-          <w:rFonts w:ascii="Times New Roman" w:hAnsi="Times New Roman" w:cs="Times New Roman"/>
-        </w:rPr>
-      </w:pPr>
-      <w:r>
-        <w:rPr>
-          <w:rFonts w:ascii="Times New Roman" w:hAnsi="Times New Roman" w:cs="Times New Roman"/>
-          <w:u w:val="single"/>
-        </w:rPr>
-        <w:t>ID</w:t>
-      </w:r>
-      <w:r>
-        <w:rPr>
-          <w:rFonts w:ascii="Times New Roman" w:hAnsi="Times New Roman" w:cs="Times New Roman"/>
-        </w:rPr>
-        <w:t xml:space="preserve"> -&gt; identificador da noticia.</w:t>
-      </w:r>
-    </w:p>
-    <w:p>
-      <w:pPr>
-        <w:pStyle w:val="PargrafodaLista"/>
-        <w:numPr>
-          <w:ilvl w:val="0"/>
-          <w:numId w:val="5"/>
-        </w:numPr>
-        <w:rPr>
-          <w:rFonts w:ascii="Times New Roman" w:hAnsi="Times New Roman" w:cs="Times New Roman"/>
-        </w:rPr>
-      </w:pPr>
-      <w:r>
-        <w:rPr>
-          <w:rFonts w:ascii="Times New Roman" w:hAnsi="Times New Roman" w:cs="Times New Roman"/>
-        </w:rPr>
-        <w:t>#NomeJogo -&gt; Identifica a qual jogo a noticia pertence</w:t>
-      </w:r>
-    </w:p>
-    <w:p>
-      <w:pPr>
-        <w:pStyle w:val="PargrafodaLista"/>
-        <w:numPr>
-          <w:ilvl w:val="0"/>
-          <w:numId w:val="5"/>
-        </w:numPr>
-        <w:rPr>
-          <w:rFonts w:ascii="Times New Roman" w:hAnsi="Times New Roman" w:cs="Times New Roman"/>
-        </w:rPr>
-      </w:pPr>
-      <w:r>
-        <w:rPr>
-          <w:rFonts w:ascii="Times New Roman" w:hAnsi="Times New Roman" w:cs="Times New Roman"/>
-        </w:rPr>
-        <w:t>#Publicadora -&gt; Identifica quem é o criador da noticia</w:t>
-      </w:r>
-    </w:p>
-    <w:p>
-      <w:pPr>
-        <w:pStyle w:val="PargrafodaLista"/>
-        <w:numPr>
-          <w:ilvl w:val="0"/>
-          <w:numId w:val="5"/>
-        </w:numPr>
-        <w:rPr>
-          <w:rFonts w:ascii="Times New Roman" w:hAnsi="Times New Roman" w:cs="Times New Roman"/>
-        </w:rPr>
-      </w:pPr>
-      <w:r>
-        <w:rPr>
-          <w:rFonts w:ascii="Times New Roman" w:hAnsi="Times New Roman" w:cs="Times New Roman"/>
-        </w:rPr>
-        <w:t>Titulo -&gt; Titulo da noticia</w:t>
-      </w:r>
-      <w:r>
-        <w:rPr>
-          <w:rFonts w:ascii="Times New Roman" w:hAnsi="Times New Roman" w:cs="Times New Roman"/>
-        </w:rPr>
-        <w:t>.</w:t>
-      </w:r>
-    </w:p>
-    <w:p>
-      <w:pPr>
-        <w:pStyle w:val="PargrafodaLista"/>
-        <w:numPr>
-          <w:ilvl w:val="0"/>
-          <w:numId w:val="5"/>
-        </w:numPr>
-        <w:rPr>
-          <w:rFonts w:ascii="Times New Roman" w:hAnsi="Times New Roman" w:cs="Times New Roman"/>
-        </w:rPr>
-      </w:pPr>
-      <w:r>
-        <w:rPr>
-          <w:rFonts w:ascii="Times New Roman" w:hAnsi="Times New Roman" w:cs="Times New Roman"/>
-        </w:rPr>
-        <w:t>Texto -&gt; Texto contido na noticia</w:t>
-      </w:r>
-      <w:r>
-        <w:rPr>
-          <w:rFonts w:ascii="Times New Roman" w:hAnsi="Times New Roman" w:cs="Times New Roman"/>
-        </w:rPr>
-        <w:t>.</w:t>
-      </w:r>
-    </w:p>
-    <w:p>
-      <w:pPr>
-        <w:pStyle w:val="PargrafodaLista"/>
-        <w:numPr>
-          <w:ilvl w:val="0"/>
-          <w:numId w:val="5"/>
-        </w:numPr>
-        <w:rPr>
-          <w:rFonts w:ascii="Times New Roman" w:hAnsi="Times New Roman" w:cs="Times New Roman"/>
-        </w:rPr>
-      </w:pPr>
-      <w:r>
-        <w:rPr>
-          <w:rFonts w:ascii="Times New Roman" w:hAnsi="Times New Roman" w:cs="Times New Roman"/>
-        </w:rPr>
-        <w:t>Imagem -&gt; Imagens contidas nas noticias</w:t>
-      </w:r>
-      <w:r>
-        <w:rPr>
-          <w:rFonts w:ascii="Times New Roman" w:hAnsi="Times New Roman" w:cs="Times New Roman"/>
-        </w:rPr>
-        <w:t>.</w:t>
-      </w:r>
-    </w:p>
-    <w:p>
-      <w:pPr>
-        <w:pStyle w:val="Cabealho2"/>
-        <w:rPr>
-          <w:rFonts w:ascii="Times New Roman" w:hAnsi="Times New Roman" w:cs="Times New Roman"/>
-        </w:rPr>
-      </w:pPr>
-      <w:r>
-        <w:rPr>
-          <w:rFonts w:ascii="Times New Roman" w:hAnsi="Times New Roman" w:cs="Times New Roman"/>
-        </w:rPr>
-        <w:t>Tópico de Discussão</w:t>
-      </w:r>
-    </w:p>
-    <w:p>
-      <w:pPr>
-        <w:pStyle w:val="PargrafodaLista"/>
-        <w:numPr>
-          <w:ilvl w:val="0"/>
-          <w:numId w:val="5"/>
-        </w:numPr>
-        <w:rPr>
-          <w:rFonts w:ascii="Times New Roman" w:hAnsi="Times New Roman" w:cs="Times New Roman"/>
-        </w:rPr>
-      </w:pPr>
-      <w:r>
-        <w:rPr>
-          <w:rFonts w:ascii="Times New Roman" w:hAnsi="Times New Roman" w:cs="Times New Roman"/>
-          <w:u w:val="single"/>
-        </w:rPr>
-        <w:t>ID</w:t>
-      </w:r>
-      <w:r>
-        <w:rPr>
-          <w:rFonts w:ascii="Times New Roman" w:hAnsi="Times New Roman" w:cs="Times New Roman"/>
-        </w:rPr>
-        <w:t xml:space="preserve"> -&gt; Identificador do topico de discussão.</w:t>
-      </w:r>
-    </w:p>
-    <w:p>
-      <w:pPr>
-        <w:pStyle w:val="PargrafodaLista"/>
-        <w:numPr>
-          <w:ilvl w:val="0"/>
-          <w:numId w:val="5"/>
-        </w:numPr>
-        <w:rPr>
-          <w:rFonts w:ascii="Times New Roman" w:hAnsi="Times New Roman" w:cs="Times New Roman"/>
-        </w:rPr>
-      </w:pPr>
-      <w:r>
-        <w:rPr>
-          <w:rFonts w:ascii="Times New Roman" w:hAnsi="Times New Roman" w:cs="Times New Roman"/>
-        </w:rPr>
-        <w:t>#NomeJogo -&gt; Identifica a qual jogo a noticia pertence</w:t>
-      </w:r>
-    </w:p>
-    <w:p>
-      <w:pPr>
-        <w:pStyle w:val="PargrafodaLista"/>
-        <w:numPr>
-          <w:ilvl w:val="0"/>
-          <w:numId w:val="5"/>
-        </w:numPr>
-        <w:rPr>
-          <w:rFonts w:ascii="Times New Roman" w:hAnsi="Times New Roman" w:cs="Times New Roman"/>
-        </w:rPr>
-      </w:pPr>
-      <w:r>
-        <w:rPr>
-          <w:rFonts w:ascii="Times New Roman" w:hAnsi="Times New Roman" w:cs="Times New Roman"/>
-        </w:rPr>
-        <w:t>#Apelido -&gt; Usuario criador do topico de discussão</w:t>
-      </w:r>
-    </w:p>
-    <w:p>
-      <w:pPr>
-        <w:pStyle w:val="PargrafodaLista"/>
-        <w:numPr>
-          <w:ilvl w:val="0"/>
-          <w:numId w:val="5"/>
-        </w:numPr>
-        <w:rPr>
-          <w:rFonts w:ascii="Times New Roman" w:hAnsi="Times New Roman" w:cs="Times New Roman"/>
-        </w:rPr>
-      </w:pPr>
-      <w:r>
-        <w:rPr>
-          <w:rFonts w:ascii="Times New Roman" w:hAnsi="Times New Roman" w:cs="Times New Roman"/>
-        </w:rPr>
-        <w:t>Titulo -&gt; Titulo do topico de discussão.</w:t>
-      </w:r>
-    </w:p>
-    <w:p>
-      <w:pPr>
-        <w:pStyle w:val="Cabealho2"/>
-      </w:pPr>
-      <w:r>
-        <w:t>Imagem</w:t>
-      </w:r>
-    </w:p>
-    <w:p>
-      <w:pPr>
-        <w:pStyle w:val="Cabealho2"/>
-      </w:pPr>
-      <w:r>
-        <w:t>Video</w:t>
-      </w:r>
     </w:p>
     <w:sectPr>
       <w:pgSz w:w="11906" w:h="16838"/>

</xml_diff>